<commit_message>
Removing Client Names in Resume
</commit_message>
<xml_diff>
--- a/docs/Harsha_Full_Stack_Resume.docx
+++ b/docs/Harsha_Full_Stack_Resume.docx
@@ -428,6 +428,7 @@
                 </w:tcPr>
                 <w:p>
                   <w:pPr>
+                    <w:spacing w:line="276" w:lineRule="auto"/>
                     <w:rPr>
                       <w:rFonts w:ascii="Arial" w:hAnsi="Arial" w:cs="Arial"/>
                       <w:color w:val="212121"/>
@@ -438,7 +439,7 @@
                       <w:rFonts w:ascii="Arial" w:hAnsi="Arial" w:cs="Arial"/>
                       <w:color w:val="212121"/>
                     </w:rPr>
-                    <w:t>Address</w:t>
+                    <w:t>Email</w:t>
                   </w:r>
                   <w:r>
                     <w:rPr>
@@ -452,67 +453,14 @@
                       <w:rFonts w:ascii="Arial" w:hAnsi="Arial" w:cs="Arial"/>
                       <w:color w:val="3B3838" w:themeColor="background2" w:themeShade="40"/>
                     </w:rPr>
-                    <w:t>Hi-tech City</w:t>
+                    <w:t>harsha</w:t>
                   </w:r>
                   <w:r>
                     <w:rPr>
                       <w:rFonts w:ascii="Arial" w:hAnsi="Arial" w:cs="Arial"/>
                       <w:color w:val="3B3838" w:themeColor="background2" w:themeShade="40"/>
                     </w:rPr>
-                    <w:t>, Hyderabad</w:t>
-                  </w:r>
-                </w:p>
-              </w:tc>
-            </w:tr>
-            <w:tr>
-              <w:tc>
-                <w:tcPr>
-                  <w:tcW w:w="3577" w:type="dxa"/>
-                </w:tcPr>
-                <w:p>
-                  <w:pPr>
-                    <w:spacing w:line="276" w:lineRule="auto"/>
-                    <w:rPr>
-                      <w:rFonts w:ascii="Arial" w:hAnsi="Arial" w:cs="Arial"/>
-                      <w:color w:val="212121"/>
-                    </w:rPr>
-                  </w:pPr>
-                </w:p>
-              </w:tc>
-            </w:tr>
-            <w:tr>
-              <w:tc>
-                <w:tcPr>
-                  <w:tcW w:w="3577" w:type="dxa"/>
-                </w:tcPr>
-                <w:p>
-                  <w:pPr>
-                    <w:spacing w:line="276" w:lineRule="auto"/>
-                    <w:rPr>
-                      <w:rFonts w:ascii="Arial" w:hAnsi="Arial" w:cs="Arial"/>
-                      <w:color w:val="212121"/>
-                    </w:rPr>
-                  </w:pPr>
-                  <w:r>
-                    <w:rPr>
-                      <w:rFonts w:ascii="Arial" w:hAnsi="Arial" w:cs="Arial"/>
-                      <w:color w:val="212121"/>
-                    </w:rPr>
-                    <w:t>Email</w:t>
-                  </w:r>
-                  <w:r>
-                    <w:rPr>
-                      <w:rFonts w:ascii="Arial" w:hAnsi="Arial" w:cs="Arial"/>
-                      <w:color w:val="212121"/>
-                    </w:rPr>
-                    <w:br/>
-                  </w:r>
-                  <w:r>
-                    <w:rPr>
-                      <w:rFonts w:ascii="Arial" w:hAnsi="Arial" w:cs="Arial"/>
-                      <w:color w:val="3B3838" w:themeColor="background2" w:themeShade="40"/>
-                    </w:rPr>
-                    <w:t>harshakarri81</w:t>
+                    <w:t>coding99</w:t>
                   </w:r>
                   <w:r>
                     <w:rPr>
@@ -709,53 +657,14 @@
                       <w:color w:val="212121"/>
                     </w:rPr>
                     <w:br/>
+                    <w:t>SRKR Engineering College</w:t>
                   </w:r>
                   <w:r>
                     <w:rPr>
                       <w:rFonts w:ascii="Arial" w:hAnsi="Arial" w:cs="Arial"/>
                       <w:color w:val="212121"/>
                     </w:rPr>
-                    <w:t>Andhra University - 2020</w:t>
-                  </w:r>
-                  <w:r>
-                    <w:rPr>
-                      <w:rFonts w:ascii="Arial" w:hAnsi="Arial" w:cs="Arial"/>
-                      <w:color w:val="212121"/>
-                    </w:rPr>
-                    <w:br/>
-                  </w:r>
-                  <w:r>
-                    <w:rPr>
-                      <w:rFonts w:ascii="Arial" w:hAnsi="Arial" w:cs="Arial"/>
-                      <w:color w:val="212121"/>
-                    </w:rPr>
-                    <w:t>SRKR Engineering College</w:t>
-                  </w:r>
-                </w:p>
-              </w:tc>
-            </w:tr>
-            <w:tr>
-              <w:trPr>
-                <w:trHeight w:val="703"/>
-              </w:trPr>
-              <w:tc>
-                <w:tcPr>
-                  <w:tcW w:w="3577" w:type="dxa"/>
-                </w:tcPr>
-                <w:p>
-                  <w:pPr>
-                    <w:spacing w:line="360" w:lineRule="auto"/>
-                    <w:rPr>
-                      <w:rFonts w:ascii="Arial" w:hAnsi="Arial" w:cs="Arial"/>
-                      <w:color w:val="212121"/>
-                    </w:rPr>
-                  </w:pPr>
-                  <w:r>
-                    <w:rPr>
-                      <w:rFonts w:ascii="Arial" w:hAnsi="Arial" w:cs="Arial"/>
-                      <w:color w:val="212121"/>
-                    </w:rPr>
-                    <w:t>Bhimavaram, Andhra Pradesh</w:t>
+                    <w:t xml:space="preserve"> (Andhra University 2016 – 2020)</w:t>
                   </w:r>
                 </w:p>
               </w:tc>
@@ -1003,21 +912,7 @@
                       <w:rFonts w:ascii="Arial" w:hAnsi="Arial" w:cs="Arial"/>
                       <w:color w:val="212121"/>
                     </w:rPr>
-                    <w:t>Spring Boot</w:t>
-                  </w:r>
-                  <w:r>
-                    <w:rPr>
-                      <w:rFonts w:ascii="Arial" w:hAnsi="Arial" w:cs="Arial"/>
-                      <w:color w:val="212121"/>
-                    </w:rPr>
-                    <w:t xml:space="preserve">, </w:t>
-                  </w:r>
-                  <w:r>
-                    <w:rPr>
-                      <w:rFonts w:ascii="Arial" w:hAnsi="Arial" w:cs="Arial"/>
-                      <w:color w:val="212121"/>
-                    </w:rPr>
-                    <w:t>Microservices</w:t>
+                    <w:t>Spring Boot, Microservices</w:t>
                   </w:r>
                 </w:p>
                 <w:p>
@@ -1128,13 +1023,13 @@
               <mc:AlternateContent>
                 <mc:Choice Requires="wps">
                   <w:drawing>
-                    <wp:anchor distT="0" distB="0" distL="114300" distR="114300" simplePos="0" relativeHeight="251664384" behindDoc="0" locked="0" layoutInCell="1" allowOverlap="1" wp14:anchorId="2BEA36BE" wp14:editId="5395B425">
+                    <wp:anchor distT="0" distB="0" distL="114300" distR="114300" simplePos="0" relativeHeight="251664384" behindDoc="0" locked="0" layoutInCell="1" allowOverlap="1" wp14:anchorId="2BEA36BE" wp14:editId="3BE4A736">
                       <wp:simplePos x="0" y="0"/>
                       <wp:positionH relativeFrom="column">
                         <wp:posOffset>2363470</wp:posOffset>
                       </wp:positionH>
                       <wp:positionV relativeFrom="paragraph">
-                        <wp:posOffset>-5513128</wp:posOffset>
+                        <wp:posOffset>-5086350</wp:posOffset>
                       </wp:positionV>
                       <wp:extent cx="107315" cy="107315"/>
                       <wp:effectExtent l="0" t="0" r="6985" b="6985"/>
@@ -1196,7 +1091,7 @@
                 </mc:Choice>
                 <mc:Fallback>
                   <w:pict>
-                    <v:oval w14:anchorId="108DA190" id="Oval 4" o:spid="_x0000_s1026" style="position:absolute;margin-left:186.1pt;margin-top:-434.1pt;width:8.45pt;height:8.45pt;z-index:251664384;visibility:visible;mso-wrap-style:square;mso-width-percent:0;mso-height-percent:0;mso-wrap-distance-left:9pt;mso-wrap-distance-top:0;mso-wrap-distance-right:9pt;mso-wrap-distance-bottom:0;mso-position-horizontal:absolute;mso-position-horizontal-relative:text;mso-position-vertical:absolute;mso-position-vertical-relative:text;mso-width-percent:0;mso-height-percent:0;mso-width-relative:margin;mso-height-relative:margin;v-text-anchor:middle" o:gfxdata="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" fillcolor="#53bf84" stroked="f" strokeweight="1pt">
+                    <v:oval w14:anchorId="551B55F1" id="Oval 4" o:spid="_x0000_s1026" style="position:absolute;margin-left:186.1pt;margin-top:-400.5pt;width:8.45pt;height:8.45pt;z-index:251664384;visibility:visible;mso-wrap-style:square;mso-width-percent:0;mso-height-percent:0;mso-wrap-distance-left:9pt;mso-wrap-distance-top:0;mso-wrap-distance-right:9pt;mso-wrap-distance-bottom:0;mso-position-horizontal:absolute;mso-position-horizontal-relative:text;mso-position-vertical:absolute;mso-position-vertical-relative:text;mso-width-percent:0;mso-height-percent:0;mso-width-relative:margin;mso-height-relative:margin;v-text-anchor:middle" o:gfxdata="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" fillcolor="#53bf84" stroked="f" strokeweight="1pt">
                       <v:stroke joinstyle="miter"/>
                     </v:oval>
                   </w:pict>
@@ -1213,13 +1108,13 @@
               <mc:AlternateContent>
                 <mc:Choice Requires="wps">
                   <w:drawing>
-                    <wp:anchor distT="0" distB="0" distL="114300" distR="114300" simplePos="0" relativeHeight="251662336" behindDoc="0" locked="0" layoutInCell="1" allowOverlap="1" wp14:anchorId="074CE44A" wp14:editId="1F0F51FC">
+                    <wp:anchor distT="0" distB="0" distL="114300" distR="114300" simplePos="0" relativeHeight="251662336" behindDoc="0" locked="0" layoutInCell="1" allowOverlap="1" wp14:anchorId="074CE44A" wp14:editId="2A9DCD25">
                       <wp:simplePos x="0" y="0"/>
                       <wp:positionH relativeFrom="column">
                         <wp:posOffset>2363470</wp:posOffset>
                       </wp:positionH>
                       <wp:positionV relativeFrom="paragraph">
-                        <wp:posOffset>-7380547</wp:posOffset>
+                        <wp:posOffset>-6518910</wp:posOffset>
                       </wp:positionV>
                       <wp:extent cx="107315" cy="107315"/>
                       <wp:effectExtent l="0" t="0" r="6985" b="6985"/>
@@ -1281,7 +1176,7 @@
                 </mc:Choice>
                 <mc:Fallback>
                   <w:pict>
-                    <v:oval w14:anchorId="4D4FB801" id="Oval 3" o:spid="_x0000_s1026" style="position:absolute;margin-left:186.1pt;margin-top:-581.15pt;width:8.45pt;height:8.45pt;z-index:251662336;visibility:visible;mso-wrap-style:square;mso-width-percent:0;mso-height-percent:0;mso-wrap-distance-left:9pt;mso-wrap-distance-top:0;mso-wrap-distance-right:9pt;mso-wrap-distance-bottom:0;mso-position-horizontal:absolute;mso-position-horizontal-relative:text;mso-position-vertical:absolute;mso-position-vertical-relative:text;mso-width-percent:0;mso-height-percent:0;mso-width-relative:margin;mso-height-relative:margin;v-text-anchor:middle" o:gfxdata="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" fillcolor="#53bf84" stroked="f" strokeweight="1pt">
+                    <v:oval w14:anchorId="4DDBE539" id="Oval 3" o:spid="_x0000_s1026" style="position:absolute;margin-left:186.1pt;margin-top:-513.3pt;width:8.45pt;height:8.45pt;z-index:251662336;visibility:visible;mso-wrap-style:square;mso-width-percent:0;mso-height-percent:0;mso-wrap-distance-left:9pt;mso-wrap-distance-top:0;mso-wrap-distance-right:9pt;mso-wrap-distance-bottom:0;mso-position-horizontal:absolute;mso-position-horizontal-relative:text;mso-position-vertical:absolute;mso-position-vertical-relative:text;mso-width-percent:0;mso-height-percent:0;mso-width-relative:margin;mso-height-relative:margin;v-text-anchor:middle" o:gfxdata="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" fillcolor="#53bf84" stroked="f" strokeweight="1pt">
                       <v:stroke joinstyle="miter"/>
                     </v:oval>
                   </w:pict>
@@ -1630,6 +1525,7 @@
                 <w:p>
                   <w:pPr>
                     <w:spacing w:line="276" w:lineRule="auto"/>
+                    <w:jc w:val="both"/>
                     <w:rPr>
                       <w:rFonts w:ascii="Arial" w:hAnsi="Arial" w:cs="Arial"/>
                       <w:color w:val="3B3838" w:themeColor="background2" w:themeShade="40"/>
@@ -1644,7 +1540,25 @@
                       <w:sz w:val="24"/>
                       <w:szCs w:val="24"/>
                     </w:rPr>
-                    <w:t>Full-stack developer with over 3+ years of experience specializing in creating Micro</w:t>
+                    <w:t>Full-stack developer with over 3</w:t>
+                  </w:r>
+                  <w:r>
+                    <w:rPr>
+                      <w:rFonts w:ascii="Arial" w:hAnsi="Arial" w:cs="Arial"/>
+                      <w:color w:val="3B3838" w:themeColor="background2" w:themeShade="40"/>
+                      <w:sz w:val="24"/>
+                      <w:szCs w:val="24"/>
+                    </w:rPr>
+                    <w:t>.5</w:t>
+                  </w:r>
+                  <w:r>
+                    <w:rPr>
+                      <w:rFonts w:ascii="Arial" w:hAnsi="Arial" w:cs="Arial"/>
+                      <w:color w:val="3B3838" w:themeColor="background2" w:themeShade="40"/>
+                      <w:sz w:val="24"/>
+                      <w:szCs w:val="24"/>
+                    </w:rPr>
+                    <w:t xml:space="preserve"> years of experience specializing in creating Micro</w:t>
                   </w:r>
                   <w:r>
                     <w:rPr>
@@ -1804,16 +1718,8 @@
                   <w:r>
                     <w:rPr>
                       <w:rFonts w:ascii="Arial" w:hAnsi="Arial" w:cs="Arial"/>
-                      <w:color w:val="3B3838" w:themeColor="background2" w:themeShade="40"/>
-                    </w:rPr>
-                    <w:t>APPLOTS SOFTWARE</w:t>
-                  </w:r>
-                  <w:r>
-                    <w:rPr>
-                      <w:rFonts w:ascii="Arial" w:hAnsi="Arial" w:cs="Arial"/>
-                      <w:color w:val="3B3838" w:themeColor="background2" w:themeShade="40"/>
-                    </w:rPr>
-                    <w:t xml:space="preserve"> Pvt Ltd</w:t>
+                    </w:rPr>
+                    <w:t>SP Technophiles</w:t>
                   </w:r>
                 </w:p>
                 <w:p>
@@ -1871,7 +1777,21 @@
                       <w:rFonts w:ascii="Arial" w:hAnsi="Arial" w:cs="Arial"/>
                       <w:color w:val="3B3838" w:themeColor="background2" w:themeShade="40"/>
                     </w:rPr>
-                    <w:t xml:space="preserve">                        Tanuku, Andhra Pradesh</w:t>
+                    <w:t xml:space="preserve">                        </w:t>
+                  </w:r>
+                  <w:r>
+                    <w:rPr>
+                      <w:rFonts w:ascii="Arial" w:hAnsi="Arial" w:cs="Arial"/>
+                      <w:color w:val="3B3838" w:themeColor="background2" w:themeShade="40"/>
+                    </w:rPr>
+                    <w:t xml:space="preserve">Hyderabad, </w:t>
+                  </w:r>
+                  <w:r>
+                    <w:rPr>
+                      <w:rFonts w:ascii="Arial" w:hAnsi="Arial" w:cs="Arial"/>
+                      <w:color w:val="3B3838" w:themeColor="background2" w:themeShade="40"/>
+                    </w:rPr>
+                    <w:t>India</w:t>
                   </w:r>
                 </w:p>
                 <w:p>
@@ -1917,7 +1837,7 @@
                       <w:ilvl w:val="0"/>
                       <w:numId w:val="16"/>
                     </w:numPr>
-                    <w:spacing w:line="276" w:lineRule="auto"/>
+                    <w:spacing w:after="0" w:line="360" w:lineRule="auto"/>
                     <w:rPr>
                       <w:rFonts w:ascii="Arial" w:hAnsi="Arial" w:cs="Arial"/>
                       <w:color w:val="3B3838" w:themeColor="background2" w:themeShade="40"/>
@@ -1928,17 +1848,8 @@
                       <w:rFonts w:ascii="Arial" w:hAnsi="Arial" w:cs="Arial"/>
                       <w:color w:val="3B3838" w:themeColor="background2" w:themeShade="40"/>
                     </w:rPr>
-                    <w:t>Leveraged Angular for the frontend and Java Spring Boot for the backend to develop a microservices-based web application.</w:t>
+                    <w:t>Led development efforts for a microservices-based web app, merging Angular and Java Spring Boot seamlessly.</w:t>
                   </w:r>
-                </w:p>
-                <w:p>
-                  <w:pPr>
-                    <w:spacing w:after="0" w:line="276" w:lineRule="auto"/>
-                    <w:rPr>
-                      <w:rFonts w:ascii="Arial" w:hAnsi="Arial" w:cs="Arial"/>
-                      <w:color w:val="3B3838" w:themeColor="background2" w:themeShade="40"/>
-                    </w:rPr>
-                  </w:pPr>
                 </w:p>
                 <w:p>
                   <w:pPr>
@@ -1947,7 +1858,7 @@
                       <w:ilvl w:val="0"/>
                       <w:numId w:val="16"/>
                     </w:numPr>
-                    <w:spacing w:line="276" w:lineRule="auto"/>
+                    <w:spacing w:after="0" w:line="360" w:lineRule="auto"/>
                     <w:rPr>
                       <w:rFonts w:ascii="Arial" w:hAnsi="Arial" w:cs="Arial"/>
                       <w:color w:val="3B3838" w:themeColor="background2" w:themeShade="40"/>
@@ -1958,17 +1869,50 @@
                       <w:rFonts w:ascii="Arial" w:hAnsi="Arial" w:cs="Arial"/>
                       <w:color w:val="3B3838" w:themeColor="background2" w:themeShade="40"/>
                     </w:rPr>
-                    <w:t>Implemented a centralized platform using MySQL for database management to track and manage employee activities, tasks, and attendance.</w:t>
+                    <w:t>Orchestrated a centralized platform with MySQL, enabling efficient tracking of employee activities.</w:t>
                   </w:r>
                 </w:p>
                 <w:p>
                   <w:pPr>
                     <w:pStyle w:val="ListParagraph"/>
+                    <w:numPr>
+                      <w:ilvl w:val="0"/>
+                      <w:numId w:val="16"/>
+                    </w:numPr>
+                    <w:spacing w:after="0" w:line="360" w:lineRule="auto"/>
                     <w:rPr>
                       <w:rFonts w:ascii="Arial" w:hAnsi="Arial" w:cs="Arial"/>
                       <w:color w:val="3B3838" w:themeColor="background2" w:themeShade="40"/>
                     </w:rPr>
                   </w:pPr>
+                  <w:r>
+                    <w:rPr>
+                      <w:rFonts w:ascii="Arial" w:hAnsi="Arial" w:cs="Arial"/>
+                      <w:color w:val="3B3838" w:themeColor="background2" w:themeShade="40"/>
+                    </w:rPr>
+                    <w:t>Engineered microservices tailored to distinct business functions, ensuring modularity.</w:t>
+                  </w:r>
+                </w:p>
+                <w:p>
+                  <w:pPr>
+                    <w:pStyle w:val="ListParagraph"/>
+                    <w:numPr>
+                      <w:ilvl w:val="0"/>
+                      <w:numId w:val="16"/>
+                    </w:numPr>
+                    <w:spacing w:after="0" w:line="360" w:lineRule="auto"/>
+                    <w:rPr>
+                      <w:rFonts w:ascii="Arial" w:hAnsi="Arial" w:cs="Arial"/>
+                      <w:color w:val="3B3838" w:themeColor="background2" w:themeShade="40"/>
+                    </w:rPr>
+                  </w:pPr>
+                  <w:r>
+                    <w:rPr>
+                      <w:rFonts w:ascii="Arial" w:hAnsi="Arial" w:cs="Arial"/>
+                      <w:color w:val="3B3838" w:themeColor="background2" w:themeShade="40"/>
+                    </w:rPr>
+                    <w:t>Implemented AWS EC2 for robust testing environments.</w:t>
+                  </w:r>
                 </w:p>
                 <w:p>
                   <w:pPr>
@@ -1978,28 +1922,18 @@
                       <w:numId w:val="16"/>
                     </w:numPr>
                     <w:spacing w:line="360" w:lineRule="auto"/>
-                    <w:jc w:val="both"/>
-                    <w:rPr>
-                      <w:rFonts w:ascii="Arial" w:eastAsia="Wingdings-Regular" w:hAnsi="Arial" w:cs="Arial"/>
+                    <w:rPr>
+                      <w:rFonts w:ascii="Arial" w:hAnsi="Arial" w:cs="Arial"/>
                       <w:color w:val="3B3838" w:themeColor="background2" w:themeShade="40"/>
                     </w:rPr>
                   </w:pPr>
                   <w:r>
                     <w:rPr>
-                      <w:rFonts w:ascii="Arial" w:eastAsia="Wingdings-Regular" w:hAnsi="Arial" w:cs="Arial"/>
+                      <w:rFonts w:ascii="Arial" w:hAnsi="Arial" w:cs="Arial"/>
                       <w:color w:val="3B3838" w:themeColor="background2" w:themeShade="40"/>
                     </w:rPr>
-                    <w:t>Designed each microservice to focus on specific business functionalities.</w:t>
+                    <w:t>Implemented version control through GitHub, enhancing code management and collaboration among team members.</w:t>
                   </w:r>
-                </w:p>
-                <w:p>
-                  <w:pPr>
-                    <w:spacing w:after="0" w:line="276" w:lineRule="auto"/>
-                    <w:rPr>
-                      <w:rFonts w:ascii="Arial" w:hAnsi="Arial" w:cs="Arial"/>
-                      <w:color w:val="3B3838" w:themeColor="background2" w:themeShade="40"/>
-                    </w:rPr>
-                  </w:pPr>
                 </w:p>
                 <w:p>
                   <w:pPr>
@@ -2008,7 +1942,7 @@
                       <w:ilvl w:val="0"/>
                       <w:numId w:val="16"/>
                     </w:numPr>
-                    <w:spacing w:line="276" w:lineRule="auto"/>
+                    <w:spacing w:after="0" w:line="360" w:lineRule="auto"/>
                     <w:rPr>
                       <w:rFonts w:ascii="Arial" w:hAnsi="Arial" w:cs="Arial"/>
                       <w:color w:val="3B3838" w:themeColor="background2" w:themeShade="40"/>
@@ -2019,17 +1953,8 @@
                       <w:rFonts w:ascii="Arial" w:hAnsi="Arial" w:cs="Arial"/>
                       <w:color w:val="3B3838" w:themeColor="background2" w:themeShade="40"/>
                     </w:rPr>
-                    <w:t>Employed AWS EC2 for creating virtual machines to conduct testing.</w:t>
+                    <w:t>Facilitated smooth communication and project management with Slack.</w:t>
                   </w:r>
-                </w:p>
-                <w:p>
-                  <w:pPr>
-                    <w:spacing w:after="0" w:line="276" w:lineRule="auto"/>
-                    <w:rPr>
-                      <w:rFonts w:ascii="Arial" w:hAnsi="Arial" w:cs="Arial"/>
-                      <w:color w:val="3B3838" w:themeColor="background2" w:themeShade="40"/>
-                    </w:rPr>
-                  </w:pPr>
                 </w:p>
                 <w:p>
                   <w:pPr>
@@ -2038,7 +1963,7 @@
                       <w:ilvl w:val="0"/>
                       <w:numId w:val="16"/>
                     </w:numPr>
-                    <w:spacing w:line="276" w:lineRule="auto"/>
+                    <w:spacing w:line="360" w:lineRule="auto"/>
                     <w:rPr>
                       <w:rFonts w:ascii="Arial" w:hAnsi="Arial" w:cs="Arial"/>
                       <w:color w:val="3B3838" w:themeColor="background2" w:themeShade="40"/>
@@ -2049,17 +1974,8 @@
                       <w:rFonts w:ascii="Arial" w:hAnsi="Arial" w:cs="Arial"/>
                       <w:color w:val="3B3838" w:themeColor="background2" w:themeShade="40"/>
                     </w:rPr>
-                    <w:t>Utilized GitHub for version control and collaborative development.</w:t>
+                    <w:t>Provided hands-on technical support and user training, ensuring system proficiency and adoption.</w:t>
                   </w:r>
-                </w:p>
-                <w:p>
-                  <w:pPr>
-                    <w:spacing w:after="0" w:line="276" w:lineRule="auto"/>
-                    <w:rPr>
-                      <w:rFonts w:ascii="Arial" w:hAnsi="Arial" w:cs="Arial"/>
-                      <w:color w:val="3B3838" w:themeColor="background2" w:themeShade="40"/>
-                    </w:rPr>
-                  </w:pPr>
                 </w:p>
                 <w:p>
                   <w:pPr>
@@ -2068,7 +1984,7 @@
                       <w:ilvl w:val="0"/>
                       <w:numId w:val="16"/>
                     </w:numPr>
-                    <w:spacing w:line="276" w:lineRule="auto"/>
+                    <w:spacing w:line="360" w:lineRule="auto"/>
                     <w:rPr>
                       <w:rFonts w:ascii="Arial" w:hAnsi="Arial" w:cs="Arial"/>
                       <w:color w:val="3B3838" w:themeColor="background2" w:themeShade="40"/>
@@ -2079,17 +1995,8 @@
                       <w:rFonts w:ascii="Arial" w:hAnsi="Arial" w:cs="Arial"/>
                       <w:color w:val="3B3838" w:themeColor="background2" w:themeShade="40"/>
                     </w:rPr>
-                    <w:t>Utilized Slack for communication during the development process to facilitate collaboration and efficient project management.</w:t>
+                    <w:t>Collaborated with team members to fix bugs and improve features.</w:t>
                   </w:r>
-                </w:p>
-                <w:p>
-                  <w:pPr>
-                    <w:pStyle w:val="ListParagraph"/>
-                    <w:rPr>
-                      <w:rFonts w:ascii="Arial" w:hAnsi="Arial" w:cs="Arial"/>
-                      <w:color w:val="3B3838" w:themeColor="background2" w:themeShade="40"/>
-                    </w:rPr>
-                  </w:pPr>
                 </w:p>
                 <w:p>
                   <w:pPr>
@@ -2098,7 +2005,7 @@
                       <w:ilvl w:val="0"/>
                       <w:numId w:val="16"/>
                     </w:numPr>
-                    <w:spacing w:line="276" w:lineRule="auto"/>
+                    <w:spacing w:line="360" w:lineRule="auto"/>
                     <w:rPr>
                       <w:rFonts w:ascii="Arial" w:hAnsi="Arial" w:cs="Arial"/>
                       <w:color w:val="3B3838" w:themeColor="background2" w:themeShade="40"/>
@@ -2107,8 +2014,9 @@
                   <w:r>
                     <w:rPr>
                       <w:rFonts w:ascii="Arial" w:hAnsi="Arial" w:cs="Arial"/>
-                    </w:rPr>
-                    <w:t>Provided technical support and training to end-users to facilitate adoption and usage of the system.</w:t>
+                      <w:color w:val="3B3838" w:themeColor="background2" w:themeShade="40"/>
+                    </w:rPr>
+                    <w:t>Documented processes and guidelines for future reference.</w:t>
                   </w:r>
                 </w:p>
               </w:tc>
@@ -2489,20 +2397,6 @@
                 <w:rFonts w:ascii="Arial" w:hAnsi="Arial" w:cs="Arial"/>
                 <w:b/>
                 <w:bCs/>
-                <w:color w:val="FFFFFF" w:themeColor="background1"/>
-                <w:spacing w:val="20"/>
-                <w:sz w:val="24"/>
-                <w:szCs w:val="24"/>
-              </w:rPr>
-            </w:pPr>
-          </w:p>
-          <w:p>
-            <w:pPr>
-              <w:spacing w:line="276" w:lineRule="auto"/>
-              <w:rPr>
-                <w:rFonts w:ascii="Arial" w:hAnsi="Arial" w:cs="Arial"/>
-                <w:b/>
-                <w:bCs/>
                 <w:color w:val="205C6C"/>
                 <w:spacing w:val="20"/>
                 <w:sz w:val="30"/>
@@ -2514,14 +2408,10 @@
             <w:pPr>
               <w:spacing w:line="360" w:lineRule="auto"/>
               <w:ind w:left="720"/>
-              <w:rPr>
-                <w:rFonts w:ascii="Arial" w:hAnsi="Arial" w:cs="Arial"/>
-                <w:b/>
+              <w:jc w:val="both"/>
+              <w:rPr>
+                <w:rFonts w:ascii="Arial" w:hAnsi="Arial" w:cs="Arial"/>
                 <w:bCs/>
-                <w:color w:val="205C6C"/>
-                <w:spacing w:val="20"/>
-                <w:sz w:val="30"/>
-                <w:szCs w:val="30"/>
               </w:rPr>
             </w:pPr>
             <w:r>
@@ -2534,18 +2424,18 @@
               <mc:AlternateContent>
                 <mc:Choice Requires="wps">
                   <w:drawing>
-                    <wp:anchor distT="0" distB="0" distL="114300" distR="114300" simplePos="0" relativeHeight="251703296" behindDoc="0" locked="0" layoutInCell="1" allowOverlap="1" wp14:anchorId="201D2446" wp14:editId="7B807208">
+                    <wp:anchor distT="0" distB="0" distL="114300" distR="114300" simplePos="0" relativeHeight="251720704" behindDoc="0" locked="0" layoutInCell="1" allowOverlap="1" wp14:anchorId="3F8600AA" wp14:editId="12D440B8">
                       <wp:simplePos x="0" y="0"/>
                       <wp:positionH relativeFrom="column">
-                        <wp:posOffset>119380</wp:posOffset>
+                        <wp:posOffset>101600</wp:posOffset>
                       </wp:positionH>
                       <wp:positionV relativeFrom="paragraph">
-                        <wp:posOffset>74237</wp:posOffset>
+                        <wp:posOffset>351732</wp:posOffset>
                       </wp:positionV>
                       <wp:extent cx="107315" cy="107315"/>
                       <wp:effectExtent l="0" t="0" r="6985" b="6985"/>
                       <wp:wrapNone/>
-                      <wp:docPr id="2116112035" name="Oval 2116112035"/>
+                      <wp:docPr id="377659405" name="Oval 377659405"/>
                       <wp:cNvGraphicFramePr/>
                       <a:graphic xmlns:a="http://schemas.openxmlformats.org/drawingml/2006/main">
                         <a:graphicData uri="http://schemas.microsoft.com/office/word/2010/wordprocessingShape">
@@ -2602,7 +2492,7 @@
                 </mc:Choice>
                 <mc:Fallback>
                   <w:pict>
-                    <v:oval w14:anchorId="72942B47" id="Oval 2116112035" o:spid="_x0000_s1026" style="position:absolute;margin-left:9.4pt;margin-top:5.85pt;width:8.45pt;height:8.45pt;z-index:251703296;visibility:visible;mso-wrap-style:square;mso-width-percent:0;mso-height-percent:0;mso-wrap-distance-left:9pt;mso-wrap-distance-top:0;mso-wrap-distance-right:9pt;mso-wrap-distance-bottom:0;mso-position-horizontal:absolute;mso-position-horizontal-relative:text;mso-position-vertical:absolute;mso-position-vertical-relative:text;mso-width-percent:0;mso-height-percent:0;mso-width-relative:margin;mso-height-relative:margin;v-text-anchor:middle" o:gfxdata="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" fillcolor="#53bf84" stroked="f" strokeweight="1pt">
+                    <v:oval w14:anchorId="10A4BFAB" id="Oval 377659405" o:spid="_x0000_s1026" style="position:absolute;margin-left:8pt;margin-top:27.7pt;width:8.45pt;height:8.45pt;z-index:251720704;visibility:visible;mso-wrap-style:square;mso-width-percent:0;mso-height-percent:0;mso-wrap-distance-left:9pt;mso-wrap-distance-top:0;mso-wrap-distance-right:9pt;mso-wrap-distance-bottom:0;mso-position-horizontal:absolute;mso-position-horizontal-relative:text;mso-position-vertical:absolute;mso-position-vertical-relative:text;mso-width-percent:0;mso-height-percent:0;mso-width-relative:margin;mso-height-relative:margin;v-text-anchor:middle" o:gfxdata="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" fillcolor="#53bf84" stroked="f" strokeweight="1pt">
                       <v:stroke joinstyle="miter"/>
                     </v:oval>
                   </w:pict>
@@ -2619,19 +2509,49 @@
                 <w:sz w:val="30"/>
                 <w:szCs w:val="30"/>
               </w:rPr>
-              <w:t xml:space="preserve">TECHNICAL </w:t>
+              <w:t>PROJECTS</w:t>
+            </w:r>
+            <w:r>
+              <w:rPr>
+                <w:rFonts w:ascii="Arial" w:hAnsi="Arial" w:cs="Arial"/>
+                <w:bCs/>
+                <w:sz w:val="20"/>
+                <w:szCs w:val="20"/>
+              </w:rPr>
+              <w:br/>
             </w:r>
             <w:r>
               <w:rPr>
                 <w:rFonts w:ascii="Arial" w:hAnsi="Arial" w:cs="Arial"/>
                 <w:b/>
                 <w:bCs/>
-                <w:color w:val="205C6C"/>
-                <w:spacing w:val="20"/>
-                <w:sz w:val="30"/>
-                <w:szCs w:val="30"/>
-              </w:rPr>
-              <w:t>FOOTPRINTS</w:t>
+              </w:rPr>
+              <w:t>Name:</w:t>
+            </w:r>
+            <w:r>
+              <w:rPr>
+                <w:rFonts w:ascii="Arial" w:hAnsi="Arial" w:cs="Arial"/>
+              </w:rPr>
+              <w:t xml:space="preserve"> AMS</w:t>
+            </w:r>
+            <w:r>
+              <w:rPr>
+                <w:rFonts w:ascii="Arial" w:hAnsi="Arial" w:cs="Arial"/>
+              </w:rPr>
+              <w:t xml:space="preserve"> </w:t>
+            </w:r>
+            <w:r>
+              <w:rPr>
+                <w:rFonts w:ascii="Arial" w:hAnsi="Arial" w:cs="Arial"/>
+              </w:rPr>
+              <w:t>- Activity Management System</w:t>
+            </w:r>
+            <w:r>
+              <w:rPr>
+                <w:rFonts w:ascii="Arial" w:hAnsi="Arial" w:cs="Arial"/>
+                <w:bCs/>
+              </w:rPr>
+              <w:t xml:space="preserve"> </w:t>
             </w:r>
           </w:p>
           <w:p>
@@ -2641,76 +2561,69 @@
               <w:jc w:val="both"/>
               <w:rPr>
                 <w:rFonts w:ascii="Arial" w:hAnsi="Arial" w:cs="Arial"/>
-                <w:noProof/>
-                <w:color w:val="212121"/>
-                <w:lang w:eastAsia="en-IN"/>
               </w:rPr>
             </w:pPr>
             <w:r>
               <w:rPr>
                 <w:rFonts w:ascii="Arial" w:hAnsi="Arial" w:cs="Arial"/>
-                <w:noProof/>
-                <w:color w:val="212121"/>
-                <w:lang w:eastAsia="en-IN"/>
-              </w:rPr>
-              <w:t>Experienced in crafting a Microservices Architecture with Angular and Spring Boot, proficient in using Git and Slack for version control and collaboration. This approach emphasizes modular frontend development with Angular and efficient backend microservices with Spring Boot. Database management is handled using MySQL, while Docker ensures easy deployment.</w:t>
+                <w:b/>
+                <w:bCs/>
+              </w:rPr>
+              <w:t>Environment:</w:t>
+            </w:r>
+            <w:r>
+              <w:rPr>
+                <w:rFonts w:ascii="Arial" w:hAnsi="Arial" w:cs="Arial"/>
+                <w:bCs/>
+              </w:rPr>
+              <w:t xml:space="preserve"> </w:t>
+            </w:r>
+            <w:r>
+              <w:rPr>
+                <w:rFonts w:ascii="Arial" w:hAnsi="Arial" w:cs="Arial"/>
+              </w:rPr>
+              <w:t>Angular, HTML, CSS, JS, Type Script, Java, Spring Boot, Spring MVC, Spring Data JPA, MySQL, RESTful APIs.</w:t>
             </w:r>
           </w:p>
           <w:p>
             <w:pPr>
-              <w:spacing w:line="276" w:lineRule="auto"/>
+              <w:spacing w:line="360" w:lineRule="auto"/>
               <w:ind w:left="720"/>
               <w:jc w:val="both"/>
               <w:rPr>
-                <w:rFonts w:ascii="Arial" w:eastAsia="Wingdings-Regular" w:hAnsi="Arial" w:cs="Arial"/>
-                <w:color w:val="3B3838" w:themeColor="background2" w:themeShade="40"/>
-                <w:sz w:val="20"/>
-                <w:szCs w:val="20"/>
+                <w:rFonts w:ascii="Arial" w:hAnsi="Arial" w:cs="Arial"/>
+                <w:b/>
+                <w:bCs/>
               </w:rPr>
             </w:pPr>
+            <w:r>
+              <w:rPr>
+                <w:rFonts w:ascii="Arial" w:hAnsi="Arial" w:cs="Arial"/>
+                <w:b/>
+                <w:bCs/>
+              </w:rPr>
+              <w:t>Role:</w:t>
+            </w:r>
+            <w:r>
+              <w:rPr>
+                <w:rFonts w:ascii="Arial" w:hAnsi="Arial" w:cs="Arial"/>
+              </w:rPr>
+              <w:t xml:space="preserve"> </w:t>
+            </w:r>
+            <w:r>
+              <w:rPr>
+                <w:rFonts w:ascii="Arial" w:hAnsi="Arial" w:cs="Arial"/>
+              </w:rPr>
+              <w:t>Full Stack Developer</w:t>
+            </w:r>
           </w:p>
           <w:p>
             <w:pPr>
+              <w:spacing w:line="360" w:lineRule="auto"/>
               <w:ind w:left="720"/>
               <w:jc w:val="both"/>
               <w:rPr>
-                <w:rFonts w:ascii="Arial" w:eastAsia="Wingdings-Regular" w:hAnsi="Arial" w:cs="Arial"/>
-                <w:b/>
-                <w:color w:val="3B3838" w:themeColor="background2" w:themeShade="40"/>
-                <w:sz w:val="30"/>
-                <w:szCs w:val="30"/>
-              </w:rPr>
-            </w:pPr>
-            <w:r>
-              <w:rPr>
-                <w:rFonts w:ascii="Arial" w:hAnsi="Arial" w:cs="Arial"/>
-                <w:b/>
-                <w:bCs/>
-                <w:color w:val="205C6C"/>
-                <w:spacing w:val="20"/>
-                <w:sz w:val="30"/>
-                <w:szCs w:val="30"/>
-              </w:rPr>
-              <w:t>KEY SKILLS</w:t>
-            </w:r>
-            <w:r>
-              <w:rPr>
-                <w:rFonts w:ascii="Arial" w:eastAsia="Wingdings-Regular" w:hAnsi="Arial" w:cs="Arial"/>
-                <w:b/>
-                <w:color w:val="3B3838" w:themeColor="background2" w:themeShade="40"/>
-                <w:sz w:val="30"/>
-                <w:szCs w:val="30"/>
-              </w:rPr>
-              <w:t>:</w:t>
-            </w:r>
-          </w:p>
-          <w:p>
-            <w:pPr>
-              <w:spacing w:line="276" w:lineRule="auto"/>
-              <w:jc w:val="both"/>
-              <w:rPr>
-                <w:rFonts w:ascii="Arial" w:eastAsia="Wingdings-Regular" w:hAnsi="Arial" w:cs="Arial"/>
-                <w:color w:val="3B3838" w:themeColor="background2" w:themeShade="40"/>
+                <w:rFonts w:ascii="Arial" w:hAnsi="Arial" w:cs="Arial"/>
               </w:rPr>
             </w:pPr>
           </w:p>
@@ -2720,9 +2633,7 @@
               <w:ind w:left="720"/>
               <w:jc w:val="both"/>
               <w:rPr>
-                <w:rFonts w:ascii="Arial" w:eastAsia="Wingdings-Regular" w:hAnsi="Arial" w:cs="Arial"/>
-                <w:b/>
-                <w:color w:val="3B3838" w:themeColor="background2" w:themeShade="40"/>
+                <w:rFonts w:ascii="Arial" w:hAnsi="Arial" w:cs="Arial"/>
               </w:rPr>
             </w:pPr>
             <w:r>
@@ -2735,18 +2646,18 @@
               <mc:AlternateContent>
                 <mc:Choice Requires="wps">
                   <w:drawing>
-                    <wp:anchor distT="0" distB="0" distL="114300" distR="114300" simplePos="0" relativeHeight="251683840" behindDoc="0" locked="0" layoutInCell="1" allowOverlap="1" wp14:anchorId="6D8F20D0" wp14:editId="0A081C5C">
+                    <wp:anchor distT="0" distB="0" distL="114300" distR="114300" simplePos="0" relativeHeight="251721728" behindDoc="0" locked="0" layoutInCell="1" allowOverlap="1" wp14:anchorId="73C386D7" wp14:editId="2F18E88F">
                       <wp:simplePos x="0" y="0"/>
                       <wp:positionH relativeFrom="column">
-                        <wp:posOffset>115628</wp:posOffset>
+                        <wp:posOffset>104082</wp:posOffset>
                       </wp:positionH>
                       <wp:positionV relativeFrom="paragraph">
-                        <wp:posOffset>24130</wp:posOffset>
+                        <wp:posOffset>39370</wp:posOffset>
                       </wp:positionV>
                       <wp:extent cx="107315" cy="107315"/>
                       <wp:effectExtent l="0" t="0" r="6985" b="6985"/>
                       <wp:wrapNone/>
-                      <wp:docPr id="17" name="Oval 17"/>
+                      <wp:docPr id="1616974764" name="Oval 1616974764"/>
                       <wp:cNvGraphicFramePr/>
                       <a:graphic xmlns:a="http://schemas.openxmlformats.org/drawingml/2006/main">
                         <a:graphicData uri="http://schemas.microsoft.com/office/word/2010/wordprocessingShape">
@@ -2803,7 +2714,7 @@
                 </mc:Choice>
                 <mc:Fallback>
                   <w:pict>
-                    <v:oval w14:anchorId="65C1F022" id="Oval 17" o:spid="_x0000_s1026" style="position:absolute;margin-left:9.1pt;margin-top:1.9pt;width:8.45pt;height:8.45pt;z-index:251683840;visibility:visible;mso-wrap-style:square;mso-width-percent:0;mso-height-percent:0;mso-wrap-distance-left:9pt;mso-wrap-distance-top:0;mso-wrap-distance-right:9pt;mso-wrap-distance-bottom:0;mso-position-horizontal:absolute;mso-position-horizontal-relative:text;mso-position-vertical:absolute;mso-position-vertical-relative:text;mso-width-percent:0;mso-height-percent:0;mso-width-relative:margin;mso-height-relative:margin;v-text-anchor:middle" o:gfxdata="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" fillcolor="#53bf84" stroked="f" strokeweight="1pt">
+                    <v:oval w14:anchorId="7F6F2A30" id="Oval 1616974764" o:spid="_x0000_s1026" style="position:absolute;margin-left:8.2pt;margin-top:3.1pt;width:8.45pt;height:8.45pt;z-index:251721728;visibility:visible;mso-wrap-style:square;mso-width-percent:0;mso-height-percent:0;mso-wrap-distance-left:9pt;mso-wrap-distance-top:0;mso-wrap-distance-right:9pt;mso-wrap-distance-bottom:0;mso-position-horizontal:absolute;mso-position-horizontal-relative:text;mso-position-vertical:absolute;mso-position-vertical-relative:text;mso-width-percent:0;mso-height-percent:0;mso-width-relative:margin;mso-height-relative:margin;v-text-anchor:middle" o:gfxdata="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" fillcolor="#53bf84" stroked="f" strokeweight="1pt">
                       <v:stroke joinstyle="miter"/>
                     </v:oval>
                   </w:pict>
@@ -2812,141 +2723,18 @@
             </w:r>
             <w:r>
               <w:rPr>
-                <w:rFonts w:ascii="Arial" w:eastAsia="Wingdings-Regular" w:hAnsi="Arial" w:cs="Arial"/>
+                <w:rFonts w:ascii="Arial" w:hAnsi="Arial" w:cs="Arial"/>
                 <w:b/>
-                <w:color w:val="3B3838" w:themeColor="background2" w:themeShade="40"/>
-              </w:rPr>
-              <w:t>Frontend with Angular</w:t>
-            </w:r>
-            <w:r>
-              <w:rPr>
-                <w:rFonts w:ascii="Arial" w:eastAsia="Wingdings-Regular" w:hAnsi="Arial" w:cs="Arial"/>
-                <w:b/>
-                <w:color w:val="3B3838" w:themeColor="background2" w:themeShade="40"/>
-              </w:rPr>
-              <w:t>:</w:t>
-            </w:r>
-          </w:p>
-          <w:p>
-            <w:pPr>
-              <w:pStyle w:val="ListParagraph"/>
-              <w:numPr>
-                <w:ilvl w:val="0"/>
-                <w:numId w:val="19"/>
-              </w:numPr>
-              <w:spacing w:after="0" w:line="360" w:lineRule="auto"/>
-              <w:jc w:val="both"/>
-              <w:rPr>
-                <w:rFonts w:ascii="Arial" w:eastAsia="Wingdings-Regular" w:hAnsi="Arial" w:cs="Arial"/>
-                <w:color w:val="3B3838" w:themeColor="background2" w:themeShade="40"/>
-              </w:rPr>
-            </w:pPr>
-            <w:r>
-              <w:rPr>
-                <w:rFonts w:ascii="Arial" w:eastAsia="Wingdings-Regular" w:hAnsi="Arial" w:cs="Arial"/>
-                <w:color w:val="3B3838" w:themeColor="background2" w:themeShade="40"/>
-              </w:rPr>
-              <w:t>Utilized Angular framework for developing the frontend components.</w:t>
-            </w:r>
-          </w:p>
-          <w:p>
-            <w:pPr>
-              <w:pStyle w:val="ListParagraph"/>
-              <w:numPr>
-                <w:ilvl w:val="0"/>
-                <w:numId w:val="19"/>
-              </w:numPr>
-              <w:spacing w:after="0" w:line="360" w:lineRule="auto"/>
-              <w:jc w:val="both"/>
-              <w:rPr>
-                <w:rFonts w:ascii="Arial" w:eastAsia="Wingdings-Regular" w:hAnsi="Arial" w:cs="Arial"/>
-                <w:color w:val="3B3838" w:themeColor="background2" w:themeShade="40"/>
-              </w:rPr>
-            </w:pPr>
-            <w:r>
-              <w:rPr>
-                <w:rFonts w:ascii="Arial" w:eastAsia="Wingdings-Regular" w:hAnsi="Arial" w:cs="Arial"/>
-                <w:color w:val="3B3838" w:themeColor="background2" w:themeShade="40"/>
-              </w:rPr>
-              <w:t>Implemented modular architecture to ensure scalability and maintainability.</w:t>
-            </w:r>
-          </w:p>
-          <w:p>
-            <w:pPr>
-              <w:pStyle w:val="ListParagraph"/>
-              <w:numPr>
-                <w:ilvl w:val="0"/>
-                <w:numId w:val="19"/>
-              </w:numPr>
-              <w:spacing w:after="0" w:line="360" w:lineRule="auto"/>
-              <w:jc w:val="both"/>
-              <w:rPr>
-                <w:rFonts w:ascii="Arial" w:eastAsia="Wingdings-Regular" w:hAnsi="Arial" w:cs="Arial"/>
-                <w:color w:val="3B3838" w:themeColor="background2" w:themeShade="40"/>
-              </w:rPr>
-            </w:pPr>
-            <w:r>
-              <w:rPr>
-                <w:rFonts w:ascii="Arial" w:eastAsia="Wingdings-Regular" w:hAnsi="Arial" w:cs="Arial"/>
-                <w:color w:val="3B3838" w:themeColor="background2" w:themeShade="40"/>
-              </w:rPr>
-              <w:t>Employed Angular services for handling communication with backend microservices.</w:t>
-            </w:r>
-          </w:p>
-          <w:p>
-            <w:pPr>
-              <w:pStyle w:val="ListParagraph"/>
-              <w:numPr>
-                <w:ilvl w:val="0"/>
-                <w:numId w:val="19"/>
-              </w:numPr>
-              <w:spacing w:after="0" w:line="360" w:lineRule="auto"/>
-              <w:jc w:val="both"/>
-              <w:rPr>
-                <w:rFonts w:ascii="Arial" w:eastAsia="Wingdings-Regular" w:hAnsi="Arial" w:cs="Arial"/>
-                <w:color w:val="3B3838" w:themeColor="background2" w:themeShade="40"/>
-              </w:rPr>
-            </w:pPr>
-            <w:r>
-              <w:rPr>
-                <w:rFonts w:ascii="Arial" w:eastAsia="Wingdings-Regular" w:hAnsi="Arial" w:cs="Arial"/>
-                <w:color w:val="3B3838" w:themeColor="background2" w:themeShade="40"/>
-              </w:rPr>
-              <w:t>Implemented responsive design for seamless user experience across devices.</w:t>
-            </w:r>
-          </w:p>
-          <w:p>
-            <w:pPr>
-              <w:pStyle w:val="ListParagraph"/>
-              <w:numPr>
-                <w:ilvl w:val="0"/>
-                <w:numId w:val="19"/>
-              </w:numPr>
-              <w:spacing w:line="360" w:lineRule="auto"/>
-              <w:jc w:val="both"/>
-              <w:rPr>
-                <w:rFonts w:ascii="Arial" w:eastAsia="Wingdings-Regular" w:hAnsi="Arial" w:cs="Arial"/>
-                <w:color w:val="3B3838" w:themeColor="background2" w:themeShade="40"/>
-              </w:rPr>
-            </w:pPr>
-            <w:r>
-              <w:rPr>
-                <w:rFonts w:ascii="Arial" w:eastAsia="Wingdings-Regular" w:hAnsi="Arial" w:cs="Arial"/>
-                <w:color w:val="3B3838" w:themeColor="background2" w:themeShade="40"/>
-              </w:rPr>
-              <w:t>Utilized Angular Material for UI components and theming.</w:t>
-            </w:r>
-          </w:p>
-          <w:p>
-            <w:pPr>
-              <w:pStyle w:val="ListParagraph"/>
-              <w:spacing w:line="276" w:lineRule="auto"/>
-              <w:jc w:val="both"/>
-              <w:rPr>
-                <w:rFonts w:ascii="Arial" w:eastAsia="Wingdings-Regular" w:hAnsi="Arial" w:cs="Arial"/>
-                <w:color w:val="3B3838" w:themeColor="background2" w:themeShade="40"/>
-              </w:rPr>
-            </w:pPr>
+                <w:bCs/>
+              </w:rPr>
+              <w:t>Project Description:</w:t>
+            </w:r>
+            <w:r>
+              <w:rPr>
+                <w:rFonts w:ascii="Arial" w:hAnsi="Arial" w:cs="Arial"/>
+              </w:rPr>
+              <w:t xml:space="preserve"> </w:t>
+            </w:r>
           </w:p>
           <w:p>
             <w:pPr>
@@ -2954,9 +2742,38 @@
               <w:ind w:left="720"/>
               <w:jc w:val="both"/>
               <w:rPr>
-                <w:rFonts w:ascii="Arial" w:eastAsia="Wingdings-Regular" w:hAnsi="Arial" w:cs="Arial"/>
-                <w:b/>
-                <w:color w:val="3B3838" w:themeColor="background2" w:themeShade="40"/>
+                <w:rFonts w:ascii="Arial" w:hAnsi="Arial" w:cs="Arial"/>
+              </w:rPr>
+            </w:pPr>
+            <w:r>
+              <w:rPr>
+                <w:rFonts w:ascii="Arial" w:hAnsi="Arial" w:cs="Arial"/>
+              </w:rPr>
+              <w:t>Contributed to the development of a comprehensive web application utilizing Angular for the frontend and Java Spring Boot for the backend. The project aimed to enhance operational efficiency by establishing a centralized platform for tracking and managing employee activities, tasks, and attendance.</w:t>
+            </w:r>
+          </w:p>
+          <w:p>
+            <w:pPr>
+              <w:spacing w:line="360" w:lineRule="auto"/>
+              <w:jc w:val="both"/>
+              <w:rPr>
+                <w:rFonts w:ascii="Arial" w:hAnsi="Arial" w:cs="Arial"/>
+              </w:rPr>
+            </w:pPr>
+            <w:r>
+              <w:rPr>
+                <w:rFonts w:ascii="Arial" w:hAnsi="Arial" w:cs="Arial"/>
+              </w:rPr>
+              <w:t xml:space="preserve">            </w:t>
+            </w:r>
+          </w:p>
+          <w:p>
+            <w:pPr>
+              <w:spacing w:line="480" w:lineRule="auto"/>
+              <w:ind w:left="720"/>
+              <w:jc w:val="both"/>
+              <w:rPr>
+                <w:rFonts w:ascii="Arial" w:hAnsi="Arial" w:cs="Arial"/>
               </w:rPr>
             </w:pPr>
             <w:r>
@@ -2969,18 +2786,18 @@
               <mc:AlternateContent>
                 <mc:Choice Requires="wps">
                   <w:drawing>
-                    <wp:anchor distT="0" distB="0" distL="114300" distR="114300" simplePos="0" relativeHeight="251685888" behindDoc="0" locked="0" layoutInCell="1" allowOverlap="1" wp14:anchorId="3F9A8669" wp14:editId="1D77427D">
+                    <wp:anchor distT="0" distB="0" distL="114300" distR="114300" simplePos="0" relativeHeight="251722752" behindDoc="0" locked="0" layoutInCell="1" allowOverlap="1" wp14:anchorId="699E7290" wp14:editId="7E9DFC7D">
                       <wp:simplePos x="0" y="0"/>
                       <wp:positionH relativeFrom="column">
-                        <wp:posOffset>109855</wp:posOffset>
+                        <wp:posOffset>102870</wp:posOffset>
                       </wp:positionH>
                       <wp:positionV relativeFrom="paragraph">
-                        <wp:posOffset>9583</wp:posOffset>
+                        <wp:posOffset>27363</wp:posOffset>
                       </wp:positionV>
                       <wp:extent cx="107315" cy="107315"/>
                       <wp:effectExtent l="0" t="0" r="6985" b="6985"/>
                       <wp:wrapNone/>
-                      <wp:docPr id="18" name="Oval 18"/>
+                      <wp:docPr id="294422044" name="Oval 294422044"/>
                       <wp:cNvGraphicFramePr/>
                       <a:graphic xmlns:a="http://schemas.openxmlformats.org/drawingml/2006/main">
                         <a:graphicData uri="http://schemas.microsoft.com/office/word/2010/wordprocessingShape">
@@ -3037,7 +2854,7 @@
                 </mc:Choice>
                 <mc:Fallback>
                   <w:pict>
-                    <v:oval w14:anchorId="074AFE4F" id="Oval 18" o:spid="_x0000_s1026" style="position:absolute;margin-left:8.65pt;margin-top:.75pt;width:8.45pt;height:8.45pt;z-index:251685888;visibility:visible;mso-wrap-style:square;mso-width-percent:0;mso-height-percent:0;mso-wrap-distance-left:9pt;mso-wrap-distance-top:0;mso-wrap-distance-right:9pt;mso-wrap-distance-bottom:0;mso-position-horizontal:absolute;mso-position-horizontal-relative:text;mso-position-vertical:absolute;mso-position-vertical-relative:text;mso-width-percent:0;mso-height-percent:0;mso-width-relative:margin;mso-height-relative:margin;v-text-anchor:middle" o:gfxdata="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" fillcolor="#53bf84" stroked="f" strokeweight="1pt">
+                    <v:oval w14:anchorId="153653B4" id="Oval 294422044" o:spid="_x0000_s1026" style="position:absolute;margin-left:8.1pt;margin-top:2.15pt;width:8.45pt;height:8.45pt;z-index:251722752;visibility:visible;mso-wrap-style:square;mso-width-percent:0;mso-height-percent:0;mso-wrap-distance-left:9pt;mso-wrap-distance-top:0;mso-wrap-distance-right:9pt;mso-wrap-distance-bottom:0;mso-position-horizontal:absolute;mso-position-horizontal-relative:text;mso-position-vertical:absolute;mso-position-vertical-relative:text;mso-width-percent:0;mso-height-percent:0;mso-width-relative:margin;mso-height-relative:margin;v-text-anchor:middle" o:gfxdata="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" fillcolor="#53bf84" stroked="f" strokeweight="1pt">
                       <v:stroke joinstyle="miter"/>
                     </v:oval>
                   </w:pict>
@@ -3046,19 +2863,25 @@
             </w:r>
             <w:r>
               <w:rPr>
-                <w:rFonts w:ascii="Arial" w:eastAsia="Wingdings-Regular" w:hAnsi="Arial" w:cs="Arial"/>
+                <w:rFonts w:ascii="Arial" w:hAnsi="Arial" w:cs="Arial"/>
                 <w:b/>
-                <w:color w:val="3B3838" w:themeColor="background2" w:themeShade="40"/>
-              </w:rPr>
-              <w:t xml:space="preserve">Backend with Spring </w:t>
-            </w:r>
-            <w:r>
-              <w:rPr>
-                <w:rFonts w:ascii="Arial" w:eastAsia="Wingdings-Regular" w:hAnsi="Arial" w:cs="Arial"/>
+                <w:bCs/>
+              </w:rPr>
+              <w:t>Roles and Responsibilities</w:t>
+            </w:r>
+            <w:r>
+              <w:rPr>
+                <w:rFonts w:ascii="Arial" w:hAnsi="Arial" w:cs="Arial"/>
                 <w:b/>
-                <w:color w:val="3B3838" w:themeColor="background2" w:themeShade="40"/>
-              </w:rPr>
-              <w:t>Boot:</w:t>
+                <w:bCs/>
+              </w:rPr>
+              <w:t>:</w:t>
+            </w:r>
+            <w:r>
+              <w:rPr>
+                <w:rFonts w:ascii="Arial" w:hAnsi="Arial" w:cs="Arial"/>
+              </w:rPr>
+              <w:t xml:space="preserve"> </w:t>
             </w:r>
           </w:p>
           <w:p>
@@ -3066,21 +2889,19 @@
               <w:pStyle w:val="ListParagraph"/>
               <w:numPr>
                 <w:ilvl w:val="0"/>
-                <w:numId w:val="20"/>
+                <w:numId w:val="25"/>
               </w:numPr>
               <w:spacing w:after="0" w:line="360" w:lineRule="auto"/>
               <w:jc w:val="both"/>
               <w:rPr>
-                <w:rFonts w:ascii="Arial" w:eastAsia="Wingdings-Regular" w:hAnsi="Arial" w:cs="Arial"/>
-                <w:color w:val="3B3838" w:themeColor="background2" w:themeShade="40"/>
+                <w:rFonts w:ascii="Arial" w:hAnsi="Arial" w:cs="Arial"/>
               </w:rPr>
             </w:pPr>
             <w:r>
               <w:rPr>
-                <w:rFonts w:ascii="Arial" w:eastAsia="Wingdings-Regular" w:hAnsi="Arial" w:cs="Arial"/>
-                <w:color w:val="3B3838" w:themeColor="background2" w:themeShade="40"/>
-              </w:rPr>
-              <w:t>Implemented backend microservices using Spring Boot framework.</w:t>
+                <w:rFonts w:ascii="Arial" w:hAnsi="Arial" w:cs="Arial"/>
+              </w:rPr>
+              <w:t>Collaborated with the frontend team to develop user-friendly interfaces using Angular, HTML, CSS, and JavaScript.</w:t>
             </w:r>
           </w:p>
           <w:p>
@@ -3088,21 +2909,19 @@
               <w:pStyle w:val="ListParagraph"/>
               <w:numPr>
                 <w:ilvl w:val="0"/>
-                <w:numId w:val="20"/>
+                <w:numId w:val="25"/>
               </w:numPr>
               <w:spacing w:after="0" w:line="360" w:lineRule="auto"/>
               <w:jc w:val="both"/>
               <w:rPr>
-                <w:rFonts w:ascii="Arial" w:eastAsia="Wingdings-Regular" w:hAnsi="Arial" w:cs="Arial"/>
-                <w:color w:val="3B3838" w:themeColor="background2" w:themeShade="40"/>
+                <w:rFonts w:ascii="Arial" w:hAnsi="Arial" w:cs="Arial"/>
               </w:rPr>
             </w:pPr>
             <w:r>
               <w:rPr>
-                <w:rFonts w:ascii="Arial" w:eastAsia="Wingdings-Regular" w:hAnsi="Arial" w:cs="Arial"/>
-                <w:color w:val="3B3838" w:themeColor="background2" w:themeShade="40"/>
-              </w:rPr>
-              <w:t>Designed each microservice to focus on specific business functionalities.</w:t>
+                <w:rFonts w:ascii="Arial" w:hAnsi="Arial" w:cs="Arial"/>
+              </w:rPr>
+              <w:t>Implemented client-side logic and user interaction features using TypeScript to enhance frontend functionality.</w:t>
             </w:r>
           </w:p>
           <w:p>
@@ -3110,21 +2929,19 @@
               <w:pStyle w:val="ListParagraph"/>
               <w:numPr>
                 <w:ilvl w:val="0"/>
-                <w:numId w:val="20"/>
+                <w:numId w:val="25"/>
               </w:numPr>
               <w:spacing w:after="0" w:line="360" w:lineRule="auto"/>
               <w:jc w:val="both"/>
               <w:rPr>
-                <w:rFonts w:ascii="Arial" w:eastAsia="Wingdings-Regular" w:hAnsi="Arial" w:cs="Arial"/>
-                <w:color w:val="3B3838" w:themeColor="background2" w:themeShade="40"/>
+                <w:rFonts w:ascii="Arial" w:hAnsi="Arial" w:cs="Arial"/>
               </w:rPr>
             </w:pPr>
             <w:r>
               <w:rPr>
-                <w:rFonts w:ascii="Arial" w:eastAsia="Wingdings-Regular" w:hAnsi="Arial" w:cs="Arial"/>
-                <w:color w:val="3B3838" w:themeColor="background2" w:themeShade="40"/>
-              </w:rPr>
-              <w:t>Utilized Spring Data JPA for database interaction and Hibernate for ORM.</w:t>
+                <w:rFonts w:ascii="Arial" w:hAnsi="Arial" w:cs="Arial"/>
+              </w:rPr>
+              <w:t>Developed RESTful APIs using Java Spring Boot to facilitate communication between the frontend and backend systems.</w:t>
             </w:r>
           </w:p>
           <w:p>
@@ -3132,21 +2949,19 @@
               <w:pStyle w:val="ListParagraph"/>
               <w:numPr>
                 <w:ilvl w:val="0"/>
-                <w:numId w:val="20"/>
+                <w:numId w:val="25"/>
               </w:numPr>
               <w:spacing w:after="0" w:line="360" w:lineRule="auto"/>
               <w:jc w:val="both"/>
               <w:rPr>
-                <w:rFonts w:ascii="Arial" w:eastAsia="Wingdings-Regular" w:hAnsi="Arial" w:cs="Arial"/>
-                <w:color w:val="3B3838" w:themeColor="background2" w:themeShade="40"/>
+                <w:rFonts w:ascii="Arial" w:hAnsi="Arial" w:cs="Arial"/>
               </w:rPr>
             </w:pPr>
             <w:r>
               <w:rPr>
-                <w:rFonts w:ascii="Arial" w:eastAsia="Wingdings-Regular" w:hAnsi="Arial" w:cs="Arial"/>
-                <w:color w:val="3B3838" w:themeColor="background2" w:themeShade="40"/>
-              </w:rPr>
-              <w:t>Implemented RESTful APIs to enable communication between frontend and backend.</w:t>
+                <w:rFonts w:ascii="Arial" w:hAnsi="Arial" w:cs="Arial"/>
+              </w:rPr>
+              <w:t>Designed and implemented data models and repositories using Spring Data JPA to ensure efficient data storage and retrieval from MySQL databases.</w:t>
             </w:r>
           </w:p>
           <w:p>
@@ -3154,316 +2969,19 @@
               <w:pStyle w:val="ListParagraph"/>
               <w:numPr>
                 <w:ilvl w:val="0"/>
-                <w:numId w:val="20"/>
+                <w:numId w:val="25"/>
               </w:numPr>
-              <w:spacing w:line="360" w:lineRule="auto"/>
+              <w:spacing w:after="0" w:line="360" w:lineRule="auto"/>
               <w:jc w:val="both"/>
               <w:rPr>
-                <w:rFonts w:ascii="Arial" w:eastAsia="Wingdings-Regular" w:hAnsi="Arial" w:cs="Arial"/>
-                <w:color w:val="3B3838" w:themeColor="background2" w:themeShade="40"/>
+                <w:rFonts w:ascii="Arial" w:hAnsi="Arial" w:cs="Arial"/>
               </w:rPr>
             </w:pPr>
             <w:r>
               <w:rPr>
-                <w:rFonts w:ascii="Arial" w:eastAsia="Wingdings-Regular" w:hAnsi="Arial" w:cs="Arial"/>
-                <w:color w:val="3B3838" w:themeColor="background2" w:themeShade="40"/>
-              </w:rPr>
-              <w:t>Employed Spring Security for authentication and authorization.</w:t>
-            </w:r>
-          </w:p>
-          <w:p>
-            <w:pPr>
-              <w:ind w:left="720"/>
-              <w:jc w:val="both"/>
-              <w:rPr>
-                <w:rFonts w:ascii="Arial" w:eastAsia="Wingdings-Regular" w:hAnsi="Arial" w:cs="Arial"/>
-                <w:color w:val="3B3838" w:themeColor="background2" w:themeShade="40"/>
-              </w:rPr>
-            </w:pPr>
-          </w:p>
-          <w:p>
-            <w:pPr>
-              <w:spacing w:line="360" w:lineRule="auto"/>
-              <w:jc w:val="both"/>
-              <w:rPr>
-                <w:rFonts w:ascii="Arial" w:eastAsia="Wingdings-Regular" w:hAnsi="Arial" w:cs="Arial"/>
-                <w:b/>
-                <w:color w:val="3B3838" w:themeColor="background2" w:themeShade="40"/>
-              </w:rPr>
-            </w:pPr>
-            <w:r>
-              <w:rPr>
-                <w:rFonts w:ascii="Arial" w:hAnsi="Arial" w:cs="Arial"/>
-                <w:noProof/>
-                <w:color w:val="212121"/>
-                <w:lang w:eastAsia="en-IN"/>
-              </w:rPr>
-              <mc:AlternateContent>
-                <mc:Choice Requires="wps">
-                  <w:drawing>
-                    <wp:anchor distT="0" distB="0" distL="114300" distR="114300" simplePos="0" relativeHeight="251687936" behindDoc="0" locked="0" layoutInCell="1" allowOverlap="1" wp14:anchorId="6051B89A" wp14:editId="578020F1">
-                      <wp:simplePos x="0" y="0"/>
-                      <wp:positionH relativeFrom="column">
-                        <wp:posOffset>116898</wp:posOffset>
-                      </wp:positionH>
-                      <wp:positionV relativeFrom="paragraph">
-                        <wp:posOffset>30480</wp:posOffset>
-                      </wp:positionV>
-                      <wp:extent cx="107315" cy="107315"/>
-                      <wp:effectExtent l="0" t="0" r="6985" b="6985"/>
-                      <wp:wrapNone/>
-                      <wp:docPr id="19" name="Oval 19"/>
-                      <wp:cNvGraphicFramePr/>
-                      <a:graphic xmlns:a="http://schemas.openxmlformats.org/drawingml/2006/main">
-                        <a:graphicData uri="http://schemas.microsoft.com/office/word/2010/wordprocessingShape">
-                          <wps:wsp>
-                            <wps:cNvSpPr/>
-                            <wps:spPr>
-                              <a:xfrm>
-                                <a:off x="0" y="0"/>
-                                <a:ext cx="107315" cy="107315"/>
-                              </a:xfrm>
-                              <a:prstGeom prst="ellipse">
-                                <a:avLst/>
-                              </a:prstGeom>
-                              <a:solidFill>
-                                <a:srgbClr val="53BF84"/>
-                              </a:solidFill>
-                              <a:ln>
-                                <a:noFill/>
-                              </a:ln>
-                            </wps:spPr>
-                            <wps:style>
-                              <a:lnRef idx="2">
-                                <a:schemeClr val="accent1">
-                                  <a:shade val="50000"/>
-                                </a:schemeClr>
-                              </a:lnRef>
-                              <a:fillRef idx="1">
-                                <a:schemeClr val="accent1"/>
-                              </a:fillRef>
-                              <a:effectRef idx="0">
-                                <a:schemeClr val="accent1"/>
-                              </a:effectRef>
-                              <a:fontRef idx="minor">
-                                <a:schemeClr val="lt1"/>
-                              </a:fontRef>
-                            </wps:style>
-                            <wps:bodyPr rot="0" spcFirstLastPara="0" vertOverflow="overflow" horzOverflow="overflow" vert="horz" wrap="square" lIns="91440" tIns="45720" rIns="91440" bIns="45720" numCol="1" spcCol="0" rtlCol="0" fromWordArt="0" anchor="ctr" anchorCtr="0" forceAA="0" compatLnSpc="1">
-                              <a:prstTxWarp prst="textNoShape">
-                                <a:avLst/>
-                              </a:prstTxWarp>
-                              <a:noAutofit/>
-                            </wps:bodyPr>
-                          </wps:wsp>
-                        </a:graphicData>
-                      </a:graphic>
-                      <wp14:sizeRelH relativeFrom="margin">
-                        <wp14:pctWidth>0</wp14:pctWidth>
-                      </wp14:sizeRelH>
-                      <wp14:sizeRelV relativeFrom="margin">
-                        <wp14:pctHeight>0</wp14:pctHeight>
-                      </wp14:sizeRelV>
-                    </wp:anchor>
-                  </w:drawing>
-                </mc:Choice>
-                <mc:Fallback>
-                  <w:pict>
-                    <v:oval w14:anchorId="4B2D41E9" id="Oval 19" o:spid="_x0000_s1026" style="position:absolute;margin-left:9.2pt;margin-top:2.4pt;width:8.45pt;height:8.45pt;z-index:251687936;visibility:visible;mso-wrap-style:square;mso-width-percent:0;mso-height-percent:0;mso-wrap-distance-left:9pt;mso-wrap-distance-top:0;mso-wrap-distance-right:9pt;mso-wrap-distance-bottom:0;mso-position-horizontal:absolute;mso-position-horizontal-relative:text;mso-position-vertical:absolute;mso-position-vertical-relative:text;mso-width-percent:0;mso-height-percent:0;mso-width-relative:margin;mso-height-relative:margin;v-text-anchor:middle" o:gfxdata="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" fillcolor="#53bf84" stroked="f" strokeweight="1pt">
-                      <v:stroke joinstyle="miter"/>
-                    </v:oval>
-                  </w:pict>
-                </mc:Fallback>
-              </mc:AlternateContent>
-            </w:r>
-            <w:r>
-              <w:rPr>
-                <w:rFonts w:ascii="Arial" w:eastAsia="Wingdings-Regular" w:hAnsi="Arial" w:cs="Arial"/>
-                <w:b/>
-                <w:color w:val="3B3838" w:themeColor="background2" w:themeShade="40"/>
-              </w:rPr>
-              <w:t xml:space="preserve">           </w:t>
-            </w:r>
-            <w:r>
-              <w:rPr>
-                <w:rFonts w:ascii="Arial" w:eastAsia="Wingdings-Regular" w:hAnsi="Arial" w:cs="Arial"/>
-                <w:b/>
-                <w:color w:val="3B3838" w:themeColor="background2" w:themeShade="40"/>
-              </w:rPr>
-              <w:t xml:space="preserve"> </w:t>
-            </w:r>
-            <w:r>
-              <w:rPr>
-                <w:rFonts w:ascii="Arial" w:eastAsia="Wingdings-Regular" w:hAnsi="Arial" w:cs="Arial"/>
-                <w:b/>
-                <w:color w:val="3B3838" w:themeColor="background2" w:themeShade="40"/>
-              </w:rPr>
-              <w:t>Communication between Microservices</w:t>
-            </w:r>
-            <w:r>
-              <w:rPr>
-                <w:rFonts w:ascii="Arial" w:eastAsia="Wingdings-Regular" w:hAnsi="Arial" w:cs="Arial"/>
-                <w:b/>
-                <w:color w:val="3B3838" w:themeColor="background2" w:themeShade="40"/>
-              </w:rPr>
-              <w:t>:</w:t>
-            </w:r>
-          </w:p>
-          <w:p>
-            <w:pPr>
-              <w:spacing w:line="360" w:lineRule="auto"/>
-              <w:ind w:left="720"/>
-              <w:jc w:val="both"/>
-              <w:rPr>
-                <w:rFonts w:ascii="Arial" w:hAnsi="Arial" w:cs="Arial"/>
-              </w:rPr>
-            </w:pPr>
-            <w:r>
-              <w:rPr>
-                <w:rFonts w:ascii="Arial" w:hAnsi="Arial" w:cs="Arial"/>
-              </w:rPr>
-              <w:t xml:space="preserve"> </w:t>
-            </w:r>
-            <w:r>
-              <w:rPr>
-                <w:rFonts w:ascii="Arial" w:hAnsi="Arial" w:cs="Arial"/>
-              </w:rPr>
-              <w:t>Implemented communication between microservices using RESTful API calls</w:t>
-            </w:r>
-            <w:r>
-              <w:rPr>
-                <w:rFonts w:ascii="Arial" w:hAnsi="Arial" w:cs="Arial"/>
-              </w:rPr>
-              <w:t>.</w:t>
-            </w:r>
-          </w:p>
-          <w:p>
-            <w:pPr>
-              <w:spacing w:line="276" w:lineRule="auto"/>
-              <w:jc w:val="both"/>
-              <w:rPr>
-                <w:rFonts w:ascii="Arial" w:hAnsi="Arial" w:cs="Arial"/>
-                <w:bCs/>
-              </w:rPr>
-            </w:pPr>
-            <w:r>
-              <w:rPr>
-                <w:rFonts w:ascii="Arial" w:hAnsi="Arial" w:cs="Arial"/>
-              </w:rPr>
-              <w:t xml:space="preserve">             </w:t>
-            </w:r>
-          </w:p>
-          <w:p>
-            <w:pPr>
-              <w:spacing w:line="360" w:lineRule="auto"/>
-              <w:ind w:left="720"/>
-              <w:jc w:val="both"/>
-              <w:rPr>
-                <w:rFonts w:ascii="Arial" w:eastAsia="Wingdings-Regular" w:hAnsi="Arial" w:cs="Arial"/>
-                <w:b/>
-                <w:color w:val="3B3838" w:themeColor="background2" w:themeShade="40"/>
-              </w:rPr>
-            </w:pPr>
-            <w:r>
-              <w:rPr>
-                <w:rFonts w:ascii="Arial" w:hAnsi="Arial" w:cs="Arial"/>
-                <w:noProof/>
-                <w:color w:val="212121"/>
-                <w:lang w:eastAsia="en-IN"/>
-              </w:rPr>
-              <mc:AlternateContent>
-                <mc:Choice Requires="wps">
-                  <w:drawing>
-                    <wp:anchor distT="0" distB="0" distL="114300" distR="114300" simplePos="0" relativeHeight="251689984" behindDoc="0" locked="0" layoutInCell="1" allowOverlap="1" wp14:anchorId="4CE36A06" wp14:editId="3BF82684">
-                      <wp:simplePos x="0" y="0"/>
-                      <wp:positionH relativeFrom="column">
-                        <wp:posOffset>116840</wp:posOffset>
-                      </wp:positionH>
-                      <wp:positionV relativeFrom="paragraph">
-                        <wp:posOffset>31750</wp:posOffset>
-                      </wp:positionV>
-                      <wp:extent cx="107315" cy="107315"/>
-                      <wp:effectExtent l="0" t="0" r="6985" b="6985"/>
-                      <wp:wrapNone/>
-                      <wp:docPr id="20" name="Oval 20"/>
-                      <wp:cNvGraphicFramePr/>
-                      <a:graphic xmlns:a="http://schemas.openxmlformats.org/drawingml/2006/main">
-                        <a:graphicData uri="http://schemas.microsoft.com/office/word/2010/wordprocessingShape">
-                          <wps:wsp>
-                            <wps:cNvSpPr/>
-                            <wps:spPr>
-                              <a:xfrm>
-                                <a:off x="0" y="0"/>
-                                <a:ext cx="107315" cy="107315"/>
-                              </a:xfrm>
-                              <a:prstGeom prst="ellipse">
-                                <a:avLst/>
-                              </a:prstGeom>
-                              <a:solidFill>
-                                <a:srgbClr val="53BF84"/>
-                              </a:solidFill>
-                              <a:ln>
-                                <a:noFill/>
-                              </a:ln>
-                            </wps:spPr>
-                            <wps:style>
-                              <a:lnRef idx="2">
-                                <a:schemeClr val="accent1">
-                                  <a:shade val="50000"/>
-                                </a:schemeClr>
-                              </a:lnRef>
-                              <a:fillRef idx="1">
-                                <a:schemeClr val="accent1"/>
-                              </a:fillRef>
-                              <a:effectRef idx="0">
-                                <a:schemeClr val="accent1"/>
-                              </a:effectRef>
-                              <a:fontRef idx="minor">
-                                <a:schemeClr val="lt1"/>
-                              </a:fontRef>
-                            </wps:style>
-                            <wps:bodyPr rot="0" spcFirstLastPara="0" vertOverflow="overflow" horzOverflow="overflow" vert="horz" wrap="square" lIns="91440" tIns="45720" rIns="91440" bIns="45720" numCol="1" spcCol="0" rtlCol="0" fromWordArt="0" anchor="ctr" anchorCtr="0" forceAA="0" compatLnSpc="1">
-                              <a:prstTxWarp prst="textNoShape">
-                                <a:avLst/>
-                              </a:prstTxWarp>
-                              <a:noAutofit/>
-                            </wps:bodyPr>
-                          </wps:wsp>
-                        </a:graphicData>
-                      </a:graphic>
-                      <wp14:sizeRelH relativeFrom="margin">
-                        <wp14:pctWidth>0</wp14:pctWidth>
-                      </wp14:sizeRelH>
-                      <wp14:sizeRelV relativeFrom="margin">
-                        <wp14:pctHeight>0</wp14:pctHeight>
-                      </wp14:sizeRelV>
-                    </wp:anchor>
-                  </w:drawing>
-                </mc:Choice>
-                <mc:Fallback>
-                  <w:pict>
-                    <v:oval w14:anchorId="60D636CB" id="Oval 20" o:spid="_x0000_s1026" style="position:absolute;margin-left:9.2pt;margin-top:2.5pt;width:8.45pt;height:8.45pt;z-index:251689984;visibility:visible;mso-wrap-style:square;mso-width-percent:0;mso-height-percent:0;mso-wrap-distance-left:9pt;mso-wrap-distance-top:0;mso-wrap-distance-right:9pt;mso-wrap-distance-bottom:0;mso-position-horizontal:absolute;mso-position-horizontal-relative:text;mso-position-vertical:absolute;mso-position-vertical-relative:text;mso-width-percent:0;mso-height-percent:0;mso-width-relative:margin;mso-height-relative:margin;v-text-anchor:middle" o:gfxdata="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" fillcolor="#53bf84" stroked="f" strokeweight="1pt">
-                      <v:stroke joinstyle="miter"/>
-                    </v:oval>
-                  </w:pict>
-                </mc:Fallback>
-              </mc:AlternateContent>
-            </w:r>
-            <w:r>
-              <w:rPr>
-                <w:rFonts w:ascii="Arial" w:eastAsia="Wingdings-Regular" w:hAnsi="Arial" w:cs="Arial"/>
-                <w:b/>
-                <w:color w:val="3B3838" w:themeColor="background2" w:themeShade="40"/>
-              </w:rPr>
-              <w:t>Database Management</w:t>
-            </w:r>
-            <w:r>
-              <w:rPr>
-                <w:rFonts w:ascii="Arial" w:eastAsia="Wingdings-Regular" w:hAnsi="Arial" w:cs="Arial"/>
-                <w:b/>
-                <w:color w:val="3B3838" w:themeColor="background2" w:themeShade="40"/>
-              </w:rPr>
-              <w:t>:</w:t>
+                <w:rFonts w:ascii="Arial" w:hAnsi="Arial" w:cs="Arial"/>
+              </w:rPr>
+              <w:t>Contributed to the development of various modules including employee live tracking, task assignment, status tracking management, and attendance management.</w:t>
             </w:r>
           </w:p>
           <w:p>
@@ -3471,21 +2989,19 @@
               <w:pStyle w:val="ListParagraph"/>
               <w:numPr>
                 <w:ilvl w:val="0"/>
-                <w:numId w:val="23"/>
+                <w:numId w:val="25"/>
               </w:numPr>
               <w:spacing w:after="0" w:line="360" w:lineRule="auto"/>
               <w:jc w:val="both"/>
               <w:rPr>
-                <w:rFonts w:ascii="Arial" w:eastAsia="Wingdings-Regular" w:hAnsi="Arial" w:cs="Arial"/>
-                <w:color w:val="3B3838" w:themeColor="background2" w:themeShade="40"/>
+                <w:rFonts w:ascii="Arial" w:hAnsi="Arial" w:cs="Arial"/>
               </w:rPr>
             </w:pPr>
             <w:r>
               <w:rPr>
-                <w:rFonts w:ascii="Arial" w:eastAsia="Wingdings-Regular" w:hAnsi="Arial" w:cs="Arial"/>
-                <w:color w:val="3B3838" w:themeColor="background2" w:themeShade="40"/>
-              </w:rPr>
-              <w:t>Utilized MySQL for database management, ensuring data integrity and reliability.</w:t>
+                <w:rFonts w:ascii="Arial" w:hAnsi="Arial" w:cs="Arial"/>
+              </w:rPr>
+              <w:t>Ensured code quality and maintainability through unit testing, code reviews, and continuous integration processes.</w:t>
             </w:r>
           </w:p>
           <w:p>
@@ -3493,143 +3009,19 @@
               <w:pStyle w:val="ListParagraph"/>
               <w:numPr>
                 <w:ilvl w:val="0"/>
-                <w:numId w:val="23"/>
+                <w:numId w:val="25"/>
               </w:numPr>
-              <w:spacing w:line="360" w:lineRule="auto"/>
+              <w:spacing w:after="0" w:line="360" w:lineRule="auto"/>
               <w:jc w:val="both"/>
               <w:rPr>
-                <w:rFonts w:ascii="Arial" w:eastAsia="Wingdings-Regular" w:hAnsi="Arial" w:cs="Arial"/>
-                <w:color w:val="3B3838" w:themeColor="background2" w:themeShade="40"/>
+                <w:rFonts w:ascii="Arial" w:hAnsi="Arial" w:cs="Arial"/>
               </w:rPr>
             </w:pPr>
             <w:r>
               <w:rPr>
-                <w:rFonts w:ascii="Arial" w:eastAsia="Wingdings-Regular" w:hAnsi="Arial" w:cs="Arial"/>
-                <w:color w:val="3B3838" w:themeColor="background2" w:themeShade="40"/>
-              </w:rPr>
-              <w:t>Implemented database per microservice pattern to decouple data storage.</w:t>
-            </w:r>
-          </w:p>
-          <w:p>
-            <w:pPr>
-              <w:jc w:val="both"/>
-              <w:rPr>
-                <w:rFonts w:ascii="Arial" w:eastAsia="Wingdings-Regular" w:hAnsi="Arial" w:cs="Arial"/>
-                <w:color w:val="3B3838" w:themeColor="background2" w:themeShade="40"/>
-              </w:rPr>
-            </w:pPr>
-          </w:p>
-          <w:p>
-            <w:pPr>
-              <w:spacing w:line="360" w:lineRule="auto"/>
-              <w:ind w:left="720"/>
-              <w:jc w:val="both"/>
-              <w:rPr>
-                <w:rFonts w:ascii="Arial" w:eastAsia="Wingdings-Regular" w:hAnsi="Arial" w:cs="Arial"/>
-                <w:b/>
-                <w:color w:val="3B3838" w:themeColor="background2" w:themeShade="40"/>
-              </w:rPr>
-            </w:pPr>
-            <w:r>
-              <w:rPr>
-                <w:rFonts w:ascii="Arial" w:eastAsia="Wingdings-Regular" w:hAnsi="Arial" w:cs="Arial"/>
-                <w:b/>
-                <w:color w:val="3B3838" w:themeColor="background2" w:themeShade="40"/>
-              </w:rPr>
-              <w:t xml:space="preserve">User Support &amp; </w:t>
-            </w:r>
-            <w:r>
-              <w:rPr>
-                <w:rFonts w:ascii="Arial" w:eastAsia="Wingdings-Regular" w:hAnsi="Arial" w:cs="Arial"/>
-                <w:b/>
-                <w:color w:val="3B3838" w:themeColor="background2" w:themeShade="40"/>
-              </w:rPr>
-              <w:t>Training:</w:t>
-            </w:r>
-            <w:r>
-              <w:rPr>
-                <w:rFonts w:ascii="Arial" w:hAnsi="Arial" w:cs="Arial"/>
-                <w:noProof/>
-                <w:color w:val="212121"/>
-                <w:lang w:eastAsia="en-IN"/>
-              </w:rPr>
-              <mc:AlternateContent>
-                <mc:Choice Requires="wps">
-                  <w:drawing>
-                    <wp:anchor distT="0" distB="0" distL="114300" distR="114300" simplePos="0" relativeHeight="251692032" behindDoc="0" locked="0" layoutInCell="1" allowOverlap="1" wp14:anchorId="60D71167" wp14:editId="5C0840ED">
-                      <wp:simplePos x="0" y="0"/>
-                      <wp:positionH relativeFrom="column">
-                        <wp:posOffset>116840</wp:posOffset>
-                      </wp:positionH>
-                      <wp:positionV relativeFrom="paragraph">
-                        <wp:posOffset>46355</wp:posOffset>
-                      </wp:positionV>
-                      <wp:extent cx="107315" cy="107315"/>
-                      <wp:effectExtent l="0" t="0" r="6985" b="6985"/>
-                      <wp:wrapNone/>
-                      <wp:docPr id="21" name="Oval 21"/>
-                      <wp:cNvGraphicFramePr/>
-                      <a:graphic xmlns:a="http://schemas.openxmlformats.org/drawingml/2006/main">
-                        <a:graphicData uri="http://schemas.microsoft.com/office/word/2010/wordprocessingShape">
-                          <wps:wsp>
-                            <wps:cNvSpPr/>
-                            <wps:spPr>
-                              <a:xfrm>
-                                <a:off x="0" y="0"/>
-                                <a:ext cx="107315" cy="107315"/>
-                              </a:xfrm>
-                              <a:prstGeom prst="ellipse">
-                                <a:avLst/>
-                              </a:prstGeom>
-                              <a:solidFill>
-                                <a:srgbClr val="53BF84"/>
-                              </a:solidFill>
-                              <a:ln>
-                                <a:noFill/>
-                              </a:ln>
-                            </wps:spPr>
-                            <wps:style>
-                              <a:lnRef idx="2">
-                                <a:schemeClr val="accent1">
-                                  <a:shade val="50000"/>
-                                </a:schemeClr>
-                              </a:lnRef>
-                              <a:fillRef idx="1">
-                                <a:schemeClr val="accent1"/>
-                              </a:fillRef>
-                              <a:effectRef idx="0">
-                                <a:schemeClr val="accent1"/>
-                              </a:effectRef>
-                              <a:fontRef idx="minor">
-                                <a:schemeClr val="lt1"/>
-                              </a:fontRef>
-                            </wps:style>
-                            <wps:bodyPr rot="0" spcFirstLastPara="0" vertOverflow="overflow" horzOverflow="overflow" vert="horz" wrap="square" lIns="91440" tIns="45720" rIns="91440" bIns="45720" numCol="1" spcCol="0" rtlCol="0" fromWordArt="0" anchor="ctr" anchorCtr="0" forceAA="0" compatLnSpc="1">
-                              <a:prstTxWarp prst="textNoShape">
-                                <a:avLst/>
-                              </a:prstTxWarp>
-                              <a:noAutofit/>
-                            </wps:bodyPr>
-                          </wps:wsp>
-                        </a:graphicData>
-                      </a:graphic>
-                      <wp14:sizeRelH relativeFrom="margin">
-                        <wp14:pctWidth>0</wp14:pctWidth>
-                      </wp14:sizeRelH>
-                      <wp14:sizeRelV relativeFrom="margin">
-                        <wp14:pctHeight>0</wp14:pctHeight>
-                      </wp14:sizeRelV>
-                    </wp:anchor>
-                  </w:drawing>
-                </mc:Choice>
-                <mc:Fallback>
-                  <w:pict>
-                    <v:oval w14:anchorId="63074647" id="Oval 21" o:spid="_x0000_s1026" style="position:absolute;margin-left:9.2pt;margin-top:3.65pt;width:8.45pt;height:8.45pt;z-index:251692032;visibility:visible;mso-wrap-style:square;mso-width-percent:0;mso-height-percent:0;mso-wrap-distance-left:9pt;mso-wrap-distance-top:0;mso-wrap-distance-right:9pt;mso-wrap-distance-bottom:0;mso-position-horizontal:absolute;mso-position-horizontal-relative:text;mso-position-vertical:absolute;mso-position-vertical-relative:text;mso-width-percent:0;mso-height-percent:0;mso-width-relative:margin;mso-height-relative:margin;v-text-anchor:middle" o:gfxdata="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" fillcolor="#53bf84" stroked="f" strokeweight="1pt">
-                      <v:stroke joinstyle="miter"/>
-                    </v:oval>
-                  </w:pict>
-                </mc:Fallback>
-              </mc:AlternateContent>
+                <w:rFonts w:ascii="Arial" w:hAnsi="Arial" w:cs="Arial"/>
+              </w:rPr>
+              <w:t>Collaborated with the team to troubleshoot and resolve technical issues, ensuring smooth project delivery.</w:t>
             </w:r>
           </w:p>
           <w:p>
@@ -3637,44 +3029,35 @@
               <w:pStyle w:val="ListParagraph"/>
               <w:numPr>
                 <w:ilvl w:val="0"/>
-                <w:numId w:val="22"/>
+                <w:numId w:val="25"/>
               </w:numPr>
-              <w:spacing w:after="0" w:line="360" w:lineRule="auto"/>
+              <w:spacing w:line="360" w:lineRule="auto"/>
               <w:jc w:val="both"/>
               <w:rPr>
-                <w:rFonts w:ascii="Arial" w:eastAsia="Wingdings-Regular" w:hAnsi="Arial" w:cs="Arial"/>
-                <w:color w:val="3B3838" w:themeColor="background2" w:themeShade="40"/>
+                <w:rFonts w:ascii="Arial" w:hAnsi="Arial" w:cs="Arial"/>
               </w:rPr>
             </w:pPr>
             <w:r>
               <w:rPr>
-                <w:rFonts w:ascii="Arial" w:eastAsia="Wingdings-Regular" w:hAnsi="Arial" w:cs="Arial"/>
-                <w:color w:val="3B3838" w:themeColor="background2" w:themeShade="40"/>
-              </w:rPr>
-              <w:t>Provided technical support and training to end-users to facilitate adoption and usage of the system.</w:t>
+                <w:rFonts w:ascii="Arial" w:hAnsi="Arial" w:cs="Arial"/>
+              </w:rPr>
+              <w:t>This project provided hands-on experience in full stack development, utilizing modern technologies to create a robust and scalable web application for optimizing employee management processes.</w:t>
             </w:r>
           </w:p>
           <w:p>
             <w:pPr>
-              <w:pStyle w:val="ListParagraph"/>
-              <w:numPr>
-                <w:ilvl w:val="0"/>
-                <w:numId w:val="22"/>
-              </w:numPr>
               <w:spacing w:line="360" w:lineRule="auto"/>
               <w:jc w:val="both"/>
               <w:rPr>
-                <w:rFonts w:ascii="Arial" w:eastAsia="Wingdings-Regular" w:hAnsi="Arial" w:cs="Arial"/>
-                <w:color w:val="3B3838" w:themeColor="background2" w:themeShade="40"/>
+                <w:rFonts w:ascii="Arial" w:hAnsi="Arial" w:cs="Arial"/>
+                <w:b/>
+                <w:bCs/>
+                <w:color w:val="205C6C"/>
+                <w:spacing w:val="20"/>
+                <w:sz w:val="30"/>
+                <w:szCs w:val="30"/>
               </w:rPr>
             </w:pPr>
-            <w:r>
-              <w:rPr>
-                <w:rFonts w:ascii="Arial" w:eastAsia="Wingdings-Regular" w:hAnsi="Arial" w:cs="Arial"/>
-                <w:color w:val="3B3838" w:themeColor="background2" w:themeShade="40"/>
-              </w:rPr>
-              <w:t>Documented user guides and manuals for the application.</w:t>
-            </w:r>
           </w:p>
           <w:p>
             <w:pPr>
@@ -3923,7 +3306,7 @@
               <mc:AlternateContent>
                 <mc:Choice Requires="wps">
                   <w:drawing>
-                    <wp:anchor distT="0" distB="0" distL="114300" distR="114300" simplePos="0" relativeHeight="251669504" behindDoc="0" locked="0" layoutInCell="1" allowOverlap="1" wp14:anchorId="39116616" wp14:editId="7283976F">
+                    <wp:anchor distT="0" distB="0" distL="114300" distR="114300" simplePos="0" relativeHeight="251669504" behindDoc="0" locked="0" layoutInCell="1" allowOverlap="1" wp14:anchorId="39116616" wp14:editId="6DE8EA61">
                       <wp:simplePos x="0" y="0"/>
                       <wp:positionH relativeFrom="column">
                         <wp:posOffset>156210</wp:posOffset>
@@ -3979,7 +3362,7 @@
                 </mc:Choice>
                 <mc:Fallback>
                   <w:pict>
-                    <v:line w14:anchorId="43BF729B" id="Straight Connector 9" o:spid="_x0000_s1026" style="position:absolute;z-index:251669504;visibility:visible;mso-wrap-style:square;mso-width-percent:0;mso-height-percent:0;mso-wrap-distance-left:9pt;mso-wrap-distance-top:0;mso-wrap-distance-right:9pt;mso-wrap-distance-bottom:0;mso-position-horizontal:absolute;mso-position-horizontal-relative:text;mso-position-vertical:absolute;mso-position-vertical-relative:text;mso-width-percent:0;mso-height-percent:0;mso-width-relative:margin;mso-height-relative:margin" from="12.3pt,8.5pt" to="12.3pt,645.75pt" o:gfxdata="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" strokecolor="#a5a5a5 [3206]" strokeweight=".5pt">
+                    <v:line w14:anchorId="59782AC2" id="Straight Connector 9" o:spid="_x0000_s1026" style="position:absolute;z-index:251669504;visibility:visible;mso-wrap-style:square;mso-width-percent:0;mso-height-percent:0;mso-wrap-distance-left:9pt;mso-wrap-distance-top:0;mso-wrap-distance-right:9pt;mso-wrap-distance-bottom:0;mso-position-horizontal:absolute;mso-position-horizontal-relative:text;mso-position-vertical:absolute;mso-position-vertical-relative:text;mso-width-percent:0;mso-height-percent:0;mso-width-relative:margin;mso-height-relative:margin" from="12.3pt,8.5pt" to="12.3pt,645.75pt" o:gfxdata="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" strokecolor="#a5a5a5 [3206]" strokeweight=".5pt">
                       <v:stroke joinstyle="miter"/>
                     </v:line>
                   </w:pict>
@@ -4007,13 +3390,13 @@
               <mc:AlternateContent>
                 <mc:Choice Requires="wps">
                   <w:drawing>
-                    <wp:anchor distT="0" distB="0" distL="114300" distR="114300" simplePos="0" relativeHeight="251698176" behindDoc="0" locked="0" layoutInCell="1" allowOverlap="1" wp14:anchorId="3682E53D" wp14:editId="7E362A47">
+                    <wp:anchor distT="0" distB="0" distL="114300" distR="114300" simplePos="0" relativeHeight="251698176" behindDoc="0" locked="0" layoutInCell="1" allowOverlap="1" wp14:anchorId="3682E53D" wp14:editId="7E804D38">
                       <wp:simplePos x="0" y="0"/>
                       <wp:positionH relativeFrom="column">
                         <wp:posOffset>101600</wp:posOffset>
                       </wp:positionH>
                       <wp:positionV relativeFrom="paragraph">
-                        <wp:posOffset>351732</wp:posOffset>
+                        <wp:posOffset>46355</wp:posOffset>
                       </wp:positionV>
                       <wp:extent cx="107315" cy="107315"/>
                       <wp:effectExtent l="0" t="0" r="6985" b="6985"/>
@@ -4075,7 +3458,7 @@
                 </mc:Choice>
                 <mc:Fallback>
                   <w:pict>
-                    <v:oval w14:anchorId="06A3E3A2" id="Oval 26" o:spid="_x0000_s1026" style="position:absolute;margin-left:8pt;margin-top:27.7pt;width:8.45pt;height:8.45pt;z-index:251698176;visibility:visible;mso-wrap-style:square;mso-width-percent:0;mso-height-percent:0;mso-wrap-distance-left:9pt;mso-wrap-distance-top:0;mso-wrap-distance-right:9pt;mso-wrap-distance-bottom:0;mso-position-horizontal:absolute;mso-position-horizontal-relative:text;mso-position-vertical:absolute;mso-position-vertical-relative:text;mso-width-percent:0;mso-height-percent:0;mso-width-relative:margin;mso-height-relative:margin;v-text-anchor:middle" o:gfxdata="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" fillcolor="#53bf84" stroked="f" strokeweight="1pt">
+                    <v:oval w14:anchorId="4899FF26" id="Oval 26" o:spid="_x0000_s1026" style="position:absolute;margin-left:8pt;margin-top:3.65pt;width:8.45pt;height:8.45pt;z-index:251698176;visibility:visible;mso-wrap-style:square;mso-width-percent:0;mso-height-percent:0;mso-wrap-distance-left:9pt;mso-wrap-distance-top:0;mso-wrap-distance-right:9pt;mso-wrap-distance-bottom:0;mso-position-horizontal:absolute;mso-position-horizontal-relative:text;mso-position-vertical:absolute;mso-position-vertical-relative:text;mso-width-percent:0;mso-height-percent:0;mso-width-relative:margin;mso-height-relative:margin;v-text-anchor:middle" o:gfxdata="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" fillcolor="#53bf84" stroked="f" strokeweight="1pt">
                       <v:stroke joinstyle="miter"/>
                     </v:oval>
                   </w:pict>
@@ -4087,27 +3470,6 @@
                 <w:rFonts w:ascii="Arial" w:hAnsi="Arial" w:cs="Arial"/>
                 <w:b/>
                 <w:bCs/>
-                <w:color w:val="205C6C"/>
-                <w:spacing w:val="20"/>
-                <w:sz w:val="30"/>
-                <w:szCs w:val="30"/>
-              </w:rPr>
-              <w:t>PROJECTS</w:t>
-            </w:r>
-            <w:r>
-              <w:rPr>
-                <w:rFonts w:ascii="Arial" w:hAnsi="Arial" w:cs="Arial"/>
-                <w:bCs/>
-                <w:sz w:val="20"/>
-                <w:szCs w:val="20"/>
-              </w:rPr>
-              <w:br/>
-            </w:r>
-            <w:r>
-              <w:rPr>
-                <w:rFonts w:ascii="Arial" w:hAnsi="Arial" w:cs="Arial"/>
-                <w:b/>
-                <w:bCs/>
               </w:rPr>
               <w:t>Name:</w:t>
             </w:r>
@@ -4121,26 +3483,7 @@
               <w:rPr>
                 <w:rFonts w:ascii="Arial" w:hAnsi="Arial" w:cs="Arial"/>
               </w:rPr>
-              <w:t>AMS</w:t>
-            </w:r>
-            <w:r>
-              <w:rPr>
-                <w:rFonts w:ascii="Arial" w:hAnsi="Arial" w:cs="Arial"/>
-              </w:rPr>
-              <w:t xml:space="preserve"> </w:t>
-            </w:r>
-            <w:r>
-              <w:rPr>
-                <w:rFonts w:ascii="Arial" w:hAnsi="Arial" w:cs="Arial"/>
-              </w:rPr>
-              <w:t>- Activity Management System</w:t>
-            </w:r>
-            <w:r>
-              <w:rPr>
-                <w:rFonts w:ascii="Arial" w:hAnsi="Arial" w:cs="Arial"/>
-                <w:bCs/>
-              </w:rPr>
-              <w:t xml:space="preserve"> </w:t>
+              <w:t>Educational Website</w:t>
             </w:r>
           </w:p>
           <w:p>
@@ -4150,7 +3493,6 @@
               <w:jc w:val="both"/>
               <w:rPr>
                 <w:rFonts w:ascii="Arial" w:hAnsi="Arial" w:cs="Arial"/>
-                <w:bCs/>
               </w:rPr>
             </w:pPr>
             <w:r>
@@ -4159,19 +3501,29 @@
                 <w:b/>
                 <w:bCs/>
               </w:rPr>
-              <w:t>Client:</w:t>
-            </w:r>
-            <w:r>
-              <w:rPr>
-                <w:rFonts w:ascii="Arial" w:hAnsi="Arial" w:cs="Arial"/>
+              <w:t>Environment</w:t>
+            </w:r>
+            <w:r>
+              <w:rPr>
+                <w:rFonts w:ascii="Arial" w:hAnsi="Arial" w:cs="Arial"/>
+                <w:b/>
+                <w:bCs/>
+              </w:rPr>
+              <w:t>:</w:t>
+            </w:r>
+            <w:r>
+              <w:rPr>
+                <w:rFonts w:ascii="Arial" w:hAnsi="Arial" w:cs="Arial"/>
+                <w:bCs/>
               </w:rPr>
               <w:t xml:space="preserve"> </w:t>
             </w:r>
             <w:r>
               <w:rPr>
                 <w:rFonts w:ascii="Arial" w:hAnsi="Arial" w:cs="Arial"/>
-              </w:rPr>
-              <w:t>Andhra Pradesh Government</w:t>
+                <w:bCs/>
+              </w:rPr>
+              <w:t>Java, Spring Boot, Spring MVC, Spring Data JPA, MySQL, RESTful APIs</w:t>
             </w:r>
           </w:p>
           <w:p>
@@ -4181,28 +3533,21 @@
               <w:jc w:val="both"/>
               <w:rPr>
                 <w:rFonts w:ascii="Arial" w:hAnsi="Arial" w:cs="Arial"/>
-              </w:rPr>
-            </w:pPr>
-            <w:r>
-              <w:rPr>
-                <w:rFonts w:ascii="Arial" w:hAnsi="Arial" w:cs="Arial"/>
                 <w:b/>
                 <w:bCs/>
               </w:rPr>
-              <w:t>Environment</w:t>
-            </w:r>
+            </w:pPr>
             <w:r>
               <w:rPr>
                 <w:rFonts w:ascii="Arial" w:hAnsi="Arial" w:cs="Arial"/>
                 <w:b/>
                 <w:bCs/>
               </w:rPr>
-              <w:t>:</w:t>
-            </w:r>
-            <w:r>
-              <w:rPr>
-                <w:rFonts w:ascii="Arial" w:hAnsi="Arial" w:cs="Arial"/>
-                <w:bCs/>
+              <w:t>Role:</w:t>
+            </w:r>
+            <w:r>
+              <w:rPr>
+                <w:rFonts w:ascii="Arial" w:hAnsi="Arial" w:cs="Arial"/>
               </w:rPr>
               <w:t xml:space="preserve"> </w:t>
             </w:r>
@@ -4210,7 +3555,13 @@
               <w:rPr>
                 <w:rFonts w:ascii="Arial" w:hAnsi="Arial" w:cs="Arial"/>
               </w:rPr>
-              <w:t>Angular, HTML, CSS, JS, Type Script, Java, Spring Boot, Spring MVC, Spring Data JPA, MySQL, RESTful APIs.</w:t>
+              <w:t>Software</w:t>
+            </w:r>
+            <w:r>
+              <w:rPr>
+                <w:rFonts w:ascii="Arial" w:hAnsi="Arial" w:cs="Arial"/>
+              </w:rPr>
+              <w:t xml:space="preserve"> Developer</w:t>
             </w:r>
           </w:p>
           <w:p>
@@ -4345,7 +3696,21 @@
               <w:rPr>
                 <w:rFonts w:ascii="Arial" w:hAnsi="Arial" w:cs="Arial"/>
               </w:rPr>
-              <w:t>Worked on the development of a comprehensive web application leveraging Angular for the frontend and Java Spring Boot for the backend. The project aimed to enhance operational efficiency by building a centralized platform for tracking and managing employee activities, tasks, and attendance.</w:t>
+              <w:t xml:space="preserve">Contributed to the backend development of an interactive educational website, </w:t>
+            </w:r>
+            <w:proofErr w:type="spellStart"/>
+            <w:r>
+              <w:rPr>
+                <w:rFonts w:ascii="Arial" w:hAnsi="Arial" w:cs="Arial"/>
+              </w:rPr>
+              <w:t>EduLearn</w:t>
+            </w:r>
+            <w:proofErr w:type="spellEnd"/>
+            <w:r>
+              <w:rPr>
+                <w:rFonts w:ascii="Arial" w:hAnsi="Arial" w:cs="Arial"/>
+              </w:rPr>
+              <w:t>, where students can log in, subscribe, and access tech content. Collaborated closely with the frontend team, which utilized Angular for frontend development, while focusing on the backend architecture using Java Spring Boot. The aim was to provide students with a seamless and user-friendly platform to enhance their learning experience.</w:t>
             </w:r>
           </w:p>
           <w:p>
@@ -4356,10 +3721,16 @@
                 <w:rFonts w:ascii="Arial" w:hAnsi="Arial" w:cs="Arial"/>
               </w:rPr>
             </w:pPr>
+            <w:r>
+              <w:rPr>
+                <w:rFonts w:ascii="Arial" w:hAnsi="Arial" w:cs="Arial"/>
+              </w:rPr>
+              <w:t xml:space="preserve">            </w:t>
+            </w:r>
           </w:p>
           <w:p>
             <w:pPr>
-              <w:spacing w:line="360" w:lineRule="auto"/>
+              <w:spacing w:line="480" w:lineRule="auto"/>
               <w:ind w:left="720"/>
               <w:jc w:val="both"/>
               <w:rPr>
@@ -4457,13 +3828,21 @@
                 <w:b/>
                 <w:bCs/>
               </w:rPr>
-              <w:t>Key Features:</w:t>
-            </w:r>
-            <w:r>
-              <w:rPr>
-                <w:rFonts w:ascii="Arial" w:hAnsi="Arial" w:cs="Arial"/>
-              </w:rPr>
-              <w:t xml:space="preserve">  </w:t>
+              <w:t>Roles and Responsibilities</w:t>
+            </w:r>
+            <w:r>
+              <w:rPr>
+                <w:rFonts w:ascii="Arial" w:hAnsi="Arial" w:cs="Arial"/>
+                <w:b/>
+                <w:bCs/>
+              </w:rPr>
+              <w:t>:</w:t>
+            </w:r>
+            <w:r>
+              <w:rPr>
+                <w:rFonts w:ascii="Arial" w:hAnsi="Arial" w:cs="Arial"/>
+              </w:rPr>
+              <w:t xml:space="preserve"> </w:t>
             </w:r>
           </w:p>
           <w:p>
@@ -4471,9 +3850,9 @@
               <w:pStyle w:val="ListParagraph"/>
               <w:numPr>
                 <w:ilvl w:val="0"/>
-                <w:numId w:val="24"/>
+                <w:numId w:val="26"/>
               </w:numPr>
-              <w:spacing w:line="360" w:lineRule="auto"/>
+              <w:spacing w:after="0" w:line="360" w:lineRule="auto"/>
               <w:jc w:val="both"/>
               <w:rPr>
                 <w:rFonts w:ascii="Arial" w:hAnsi="Arial" w:cs="Arial"/>
@@ -4482,16 +3861,8 @@
             <w:r>
               <w:rPr>
                 <w:rFonts w:ascii="Arial" w:hAnsi="Arial" w:cs="Arial"/>
-                <w:b/>
-                <w:bCs/>
-              </w:rPr>
-              <w:t>Employee Live Tracking:</w:t>
-            </w:r>
-            <w:r>
-              <w:rPr>
-                <w:rFonts w:ascii="Arial" w:hAnsi="Arial" w:cs="Arial"/>
-              </w:rPr>
-              <w:t xml:space="preserve"> Implemented a real-time tracking feature allowing managers to monitor the live activities of employees. This feature enhances transparency and facilitates better resource allocation.  </w:t>
+              </w:rPr>
+              <w:t>Collaborated with the frontend team to understand the requirements and design interfaces for seamless integration with the backend.</w:t>
             </w:r>
           </w:p>
           <w:p>
@@ -4499,9 +3870,9 @@
               <w:pStyle w:val="ListParagraph"/>
               <w:numPr>
                 <w:ilvl w:val="0"/>
-                <w:numId w:val="24"/>
+                <w:numId w:val="26"/>
               </w:numPr>
-              <w:spacing w:line="360" w:lineRule="auto"/>
+              <w:spacing w:after="0" w:line="360" w:lineRule="auto"/>
               <w:jc w:val="both"/>
               <w:rPr>
                 <w:rFonts w:ascii="Arial" w:hAnsi="Arial" w:cs="Arial"/>
@@ -4510,16 +3881,8 @@
             <w:r>
               <w:rPr>
                 <w:rFonts w:ascii="Arial" w:hAnsi="Arial" w:cs="Arial"/>
-                <w:b/>
-                <w:bCs/>
-              </w:rPr>
-              <w:t>Employee Task Assignment:</w:t>
-            </w:r>
-            <w:r>
-              <w:rPr>
-                <w:rFonts w:ascii="Arial" w:hAnsi="Arial" w:cs="Arial"/>
-              </w:rPr>
-              <w:t xml:space="preserve"> Developed a task assignment module enabling managers to assign tasks to employees seamlessly. Tasks can be prioritized, assigned deadlines, and monitored for progress.  </w:t>
+              </w:rPr>
+              <w:t>Implemented backend functionalities using Java Spring Boot, focusing on user authentication, subscription management, and content delivery.</w:t>
             </w:r>
           </w:p>
           <w:p>
@@ -4527,9 +3890,9 @@
               <w:pStyle w:val="ListParagraph"/>
               <w:numPr>
                 <w:ilvl w:val="0"/>
-                <w:numId w:val="24"/>
+                <w:numId w:val="26"/>
               </w:numPr>
-              <w:spacing w:line="360" w:lineRule="auto"/>
+              <w:spacing w:after="0" w:line="360" w:lineRule="auto"/>
               <w:jc w:val="both"/>
               <w:rPr>
                 <w:rFonts w:ascii="Arial" w:hAnsi="Arial" w:cs="Arial"/>
@@ -4538,16 +3901,8 @@
             <w:r>
               <w:rPr>
                 <w:rFonts w:ascii="Arial" w:hAnsi="Arial" w:cs="Arial"/>
-                <w:b/>
-                <w:bCs/>
-              </w:rPr>
-              <w:t>Employee Status Tracking Management:</w:t>
-            </w:r>
-            <w:r>
-              <w:rPr>
-                <w:rFonts w:ascii="Arial" w:hAnsi="Arial" w:cs="Arial"/>
-              </w:rPr>
-              <w:t xml:space="preserve"> Designed a robust status tracking mechanism empowering employees to update their task status. Managers can track task progress in real time, ensuring timely completion and accountability.  </w:t>
+              </w:rPr>
+              <w:t>Designed and developed RESTful APIs to facilitate communication between the frontend and backend systems, ensuring smooth data exchange and functionality.</w:t>
             </w:r>
           </w:p>
           <w:p>
@@ -4555,55 +3910,61 @@
               <w:pStyle w:val="ListParagraph"/>
               <w:numPr>
                 <w:ilvl w:val="0"/>
-                <w:numId w:val="24"/>
+                <w:numId w:val="26"/>
               </w:numPr>
-              <w:spacing w:line="360" w:lineRule="auto"/>
+              <w:spacing w:after="0" w:line="360" w:lineRule="auto"/>
               <w:jc w:val="both"/>
               <w:rPr>
                 <w:rFonts w:ascii="Arial" w:hAnsi="Arial" w:cs="Arial"/>
-                <w:b/>
-                <w:bCs/>
               </w:rPr>
             </w:pPr>
             <w:r>
               <w:rPr>
                 <w:rFonts w:ascii="Arial" w:hAnsi="Arial" w:cs="Arial"/>
-                <w:b/>
-                <w:bCs/>
-              </w:rPr>
-              <w:t>Employee Attendance Management:</w:t>
-            </w:r>
-            <w:r>
-              <w:rPr>
-                <w:rFonts w:ascii="Arial" w:hAnsi="Arial" w:cs="Arial"/>
-              </w:rPr>
-              <w:t xml:space="preserve"> Built an attendance management system to track employee attendance accurately. </w:t>
-            </w:r>
-            <w:r>
-              <w:rPr>
-                <w:rFonts w:ascii="Arial" w:hAnsi="Arial" w:cs="Arial"/>
-                <w:b/>
-                <w:bCs/>
-              </w:rPr>
-              <w:t xml:space="preserve"> </w:t>
+              </w:rPr>
+              <w:t xml:space="preserve">Worked on data </w:t>
+            </w:r>
+            <w:r>
+              <w:rPr>
+                <w:rFonts w:ascii="Arial" w:hAnsi="Arial" w:cs="Arial"/>
+              </w:rPr>
+              <w:t>modelling</w:t>
+            </w:r>
+            <w:r>
+              <w:rPr>
+                <w:rFonts w:ascii="Arial" w:hAnsi="Arial" w:cs="Arial"/>
+              </w:rPr>
+              <w:t xml:space="preserve"> and database management using Spring Data JPA and MySQL, ensuring efficient storage and retrieval of educational content.</w:t>
             </w:r>
           </w:p>
           <w:p>
             <w:pPr>
               <w:pStyle w:val="ListParagraph"/>
-              <w:spacing w:line="360" w:lineRule="auto"/>
-              <w:ind w:left="1440"/>
+              <w:numPr>
+                <w:ilvl w:val="0"/>
+                <w:numId w:val="26"/>
+              </w:numPr>
+              <w:spacing w:after="0" w:line="360" w:lineRule="auto"/>
               <w:jc w:val="both"/>
               <w:rPr>
                 <w:rFonts w:ascii="Arial" w:hAnsi="Arial" w:cs="Arial"/>
-                <w:b/>
-                <w:bCs/>
               </w:rPr>
             </w:pPr>
+            <w:r>
+              <w:rPr>
+                <w:rFonts w:ascii="Arial" w:hAnsi="Arial" w:cs="Arial"/>
+              </w:rPr>
+              <w:t>Collaborated with the frontend team to troubleshoot and resolve any backend-related issues, ensuring a smooth user experience.</w:t>
+            </w:r>
           </w:p>
           <w:p>
             <w:pPr>
-              <w:spacing w:line="360" w:lineRule="auto"/>
+              <w:pStyle w:val="ListParagraph"/>
+              <w:numPr>
+                <w:ilvl w:val="0"/>
+                <w:numId w:val="26"/>
+              </w:numPr>
+              <w:spacing w:after="0" w:line="360" w:lineRule="auto"/>
               <w:jc w:val="both"/>
               <w:rPr>
                 <w:rFonts w:ascii="Arial" w:hAnsi="Arial" w:cs="Arial"/>
@@ -4612,127 +3973,28 @@
             <w:r>
               <w:rPr>
                 <w:rFonts w:ascii="Arial" w:hAnsi="Arial" w:cs="Arial"/>
-                <w:noProof/>
-                <w:color w:val="212121"/>
-                <w:lang w:eastAsia="en-IN"/>
-              </w:rPr>
-              <mc:AlternateContent>
-                <mc:Choice Requires="wps">
-                  <w:drawing>
-                    <wp:anchor distT="0" distB="0" distL="114300" distR="114300" simplePos="0" relativeHeight="251709440" behindDoc="0" locked="0" layoutInCell="1" allowOverlap="1" wp14:anchorId="74D45FEC" wp14:editId="012C847B">
-                      <wp:simplePos x="0" y="0"/>
-                      <wp:positionH relativeFrom="column">
-                        <wp:posOffset>102870</wp:posOffset>
-                      </wp:positionH>
-                      <wp:positionV relativeFrom="paragraph">
-                        <wp:posOffset>37407</wp:posOffset>
-                      </wp:positionV>
-                      <wp:extent cx="107315" cy="107315"/>
-                      <wp:effectExtent l="0" t="0" r="6985" b="6985"/>
-                      <wp:wrapNone/>
-                      <wp:docPr id="408945993" name="Oval 408945993"/>
-                      <wp:cNvGraphicFramePr/>
-                      <a:graphic xmlns:a="http://schemas.openxmlformats.org/drawingml/2006/main">
-                        <a:graphicData uri="http://schemas.microsoft.com/office/word/2010/wordprocessingShape">
-                          <wps:wsp>
-                            <wps:cNvSpPr/>
-                            <wps:spPr>
-                              <a:xfrm>
-                                <a:off x="0" y="0"/>
-                                <a:ext cx="107315" cy="107315"/>
-                              </a:xfrm>
-                              <a:prstGeom prst="ellipse">
-                                <a:avLst/>
-                              </a:prstGeom>
-                              <a:solidFill>
-                                <a:srgbClr val="53BF84"/>
-                              </a:solidFill>
-                              <a:ln>
-                                <a:noFill/>
-                              </a:ln>
-                            </wps:spPr>
-                            <wps:style>
-                              <a:lnRef idx="2">
-                                <a:schemeClr val="accent1">
-                                  <a:shade val="50000"/>
-                                </a:schemeClr>
-                              </a:lnRef>
-                              <a:fillRef idx="1">
-                                <a:schemeClr val="accent1"/>
-                              </a:fillRef>
-                              <a:effectRef idx="0">
-                                <a:schemeClr val="accent1"/>
-                              </a:effectRef>
-                              <a:fontRef idx="minor">
-                                <a:schemeClr val="lt1"/>
-                              </a:fontRef>
-                            </wps:style>
-                            <wps:bodyPr rot="0" spcFirstLastPara="0" vertOverflow="overflow" horzOverflow="overflow" vert="horz" wrap="square" lIns="91440" tIns="45720" rIns="91440" bIns="45720" numCol="1" spcCol="0" rtlCol="0" fromWordArt="0" anchor="ctr" anchorCtr="0" forceAA="0" compatLnSpc="1">
-                              <a:prstTxWarp prst="textNoShape">
-                                <a:avLst/>
-                              </a:prstTxWarp>
-                              <a:noAutofit/>
-                            </wps:bodyPr>
-                          </wps:wsp>
-                        </a:graphicData>
-                      </a:graphic>
-                      <wp14:sizeRelH relativeFrom="margin">
-                        <wp14:pctWidth>0</wp14:pctWidth>
-                      </wp14:sizeRelH>
-                      <wp14:sizeRelV relativeFrom="margin">
-                        <wp14:pctHeight>0</wp14:pctHeight>
-                      </wp14:sizeRelV>
-                    </wp:anchor>
-                  </w:drawing>
-                </mc:Choice>
-                <mc:Fallback>
-                  <w:pict>
-                    <v:oval w14:anchorId="56A91E86" id="Oval 408945993" o:spid="_x0000_s1026" style="position:absolute;margin-left:8.1pt;margin-top:2.95pt;width:8.45pt;height:8.45pt;z-index:251709440;visibility:visible;mso-wrap-style:square;mso-width-percent:0;mso-height-percent:0;mso-wrap-distance-left:9pt;mso-wrap-distance-top:0;mso-wrap-distance-right:9pt;mso-wrap-distance-bottom:0;mso-position-horizontal:absolute;mso-position-horizontal-relative:text;mso-position-vertical:absolute;mso-position-vertical-relative:text;mso-width-percent:0;mso-height-percent:0;mso-width-relative:margin;mso-height-relative:margin;v-text-anchor:middle" o:gfxdata="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" fillcolor="#53bf84" stroked="f" strokeweight="1pt">
-                      <v:stroke joinstyle="miter"/>
-                    </v:oval>
-                  </w:pict>
-                </mc:Fallback>
-              </mc:AlternateContent>
-            </w:r>
-            <w:r>
-              <w:rPr>
-                <w:rFonts w:ascii="Arial" w:hAnsi="Arial" w:cs="Arial"/>
-                <w:b/>
-                <w:bCs/>
-              </w:rPr>
-              <w:t xml:space="preserve">             </w:t>
-            </w:r>
-            <w:r>
-              <w:rPr>
-                <w:rFonts w:ascii="Arial" w:hAnsi="Arial" w:cs="Arial"/>
-                <w:b/>
-                <w:bCs/>
-              </w:rPr>
-              <w:t>Outcome:</w:t>
-            </w:r>
-            <w:r>
-              <w:rPr>
-                <w:rFonts w:ascii="Arial" w:hAnsi="Arial" w:cs="Arial"/>
-              </w:rPr>
-              <w:t xml:space="preserve"> </w:t>
+              </w:rPr>
+              <w:t>Ensured code quality and maintainability through unit testing, code reviews, and continuous integration processes, contributing to the overall reliability and stability of the platform.</w:t>
             </w:r>
           </w:p>
           <w:p>
             <w:pPr>
+              <w:pStyle w:val="ListParagraph"/>
+              <w:numPr>
+                <w:ilvl w:val="0"/>
+                <w:numId w:val="26"/>
+              </w:numPr>
               <w:spacing w:line="360" w:lineRule="auto"/>
-              <w:ind w:left="1080"/>
               <w:jc w:val="both"/>
               <w:rPr>
                 <w:rFonts w:ascii="Arial" w:hAnsi="Arial" w:cs="Arial"/>
-                <w:b/>
-                <w:bCs/>
               </w:rPr>
             </w:pPr>
             <w:r>
               <w:rPr>
                 <w:rFonts w:ascii="Arial" w:hAnsi="Arial" w:cs="Arial"/>
               </w:rPr>
-              <w:t>The Employee Activity Tracking System revolutionized employee management processes, enabling organizations to streamline operations and improve productivity. The centralized platform enhanced communication, transparency, and accountability, leading to better decision-making and resource optimization.</w:t>
+              <w:t>This project provided valuable experience in backend development, particularly in Java Spring Boot, and collaboration with frontend teams, enhancing skills in building scalable and robust web applications.</w:t>
             </w:r>
           </w:p>
           <w:p>
@@ -5152,7 +4414,7 @@
         <v:path o:extrusionok="f" gradientshapeok="t" o:connecttype="rect"/>
         <o:lock v:ext="edit" aspectratio="t"/>
       </v:shapetype>
-      <v:shape id="_x0000_i1254" type="#_x0000_t75" style="width:11.5pt;height:11.5pt" o:bullet="t">
+      <v:shape id="_x0000_i1078" type="#_x0000_t75" style="width:11.4pt;height:11.4pt" o:bullet="t">
         <v:imagedata r:id="rId1" o:title="mso83C8"/>
       </v:shape>
     </w:pict>
@@ -5271,6 +4533,119 @@
     </w:lvl>
   </w:abstractNum>
   <w:abstractNum w:abstractNumId="1" w15:restartNumberingAfterBreak="0">
+    <w:nsid w:val="021641F9"/>
+    <w:multiLevelType w:val="hybridMultilevel"/>
+    <w:tmpl w:val="5038F170"/>
+    <w:lvl w:ilvl="0" w:tplc="04090005">
+      <w:start w:val="1"/>
+      <w:numFmt w:val="bullet"/>
+      <w:lvlText w:val=""/>
+      <w:lvlJc w:val="left"/>
+      <w:pPr>
+        <w:ind w:left="1080" w:hanging="360"/>
+      </w:pPr>
+      <w:rPr>
+        <w:rFonts w:ascii="Wingdings" w:hAnsi="Wingdings" w:hint="default"/>
+      </w:rPr>
+    </w:lvl>
+    <w:lvl w:ilvl="1" w:tplc="04090003" w:tentative="1">
+      <w:start w:val="1"/>
+      <w:numFmt w:val="bullet"/>
+      <w:lvlText w:val="o"/>
+      <w:lvlJc w:val="left"/>
+      <w:pPr>
+        <w:ind w:left="1800" w:hanging="360"/>
+      </w:pPr>
+      <w:rPr>
+        <w:rFonts w:ascii="Courier New" w:hAnsi="Courier New" w:cs="Courier New" w:hint="default"/>
+      </w:rPr>
+    </w:lvl>
+    <w:lvl w:ilvl="2" w:tplc="04090005" w:tentative="1">
+      <w:start w:val="1"/>
+      <w:numFmt w:val="bullet"/>
+      <w:lvlText w:val=""/>
+      <w:lvlJc w:val="left"/>
+      <w:pPr>
+        <w:ind w:left="2520" w:hanging="360"/>
+      </w:pPr>
+      <w:rPr>
+        <w:rFonts w:ascii="Wingdings" w:hAnsi="Wingdings" w:hint="default"/>
+      </w:rPr>
+    </w:lvl>
+    <w:lvl w:ilvl="3" w:tplc="04090001" w:tentative="1">
+      <w:start w:val="1"/>
+      <w:numFmt w:val="bullet"/>
+      <w:lvlText w:val=""/>
+      <w:lvlJc w:val="left"/>
+      <w:pPr>
+        <w:ind w:left="3240" w:hanging="360"/>
+      </w:pPr>
+      <w:rPr>
+        <w:rFonts w:ascii="Symbol" w:hAnsi="Symbol" w:hint="default"/>
+      </w:rPr>
+    </w:lvl>
+    <w:lvl w:ilvl="4" w:tplc="04090003" w:tentative="1">
+      <w:start w:val="1"/>
+      <w:numFmt w:val="bullet"/>
+      <w:lvlText w:val="o"/>
+      <w:lvlJc w:val="left"/>
+      <w:pPr>
+        <w:ind w:left="3960" w:hanging="360"/>
+      </w:pPr>
+      <w:rPr>
+        <w:rFonts w:ascii="Courier New" w:hAnsi="Courier New" w:cs="Courier New" w:hint="default"/>
+      </w:rPr>
+    </w:lvl>
+    <w:lvl w:ilvl="5" w:tplc="04090005" w:tentative="1">
+      <w:start w:val="1"/>
+      <w:numFmt w:val="bullet"/>
+      <w:lvlText w:val=""/>
+      <w:lvlJc w:val="left"/>
+      <w:pPr>
+        <w:ind w:left="4680" w:hanging="360"/>
+      </w:pPr>
+      <w:rPr>
+        <w:rFonts w:ascii="Wingdings" w:hAnsi="Wingdings" w:hint="default"/>
+      </w:rPr>
+    </w:lvl>
+    <w:lvl w:ilvl="6" w:tplc="04090001" w:tentative="1">
+      <w:start w:val="1"/>
+      <w:numFmt w:val="bullet"/>
+      <w:lvlText w:val=""/>
+      <w:lvlJc w:val="left"/>
+      <w:pPr>
+        <w:ind w:left="5400" w:hanging="360"/>
+      </w:pPr>
+      <w:rPr>
+        <w:rFonts w:ascii="Symbol" w:hAnsi="Symbol" w:hint="default"/>
+      </w:rPr>
+    </w:lvl>
+    <w:lvl w:ilvl="7" w:tplc="04090003" w:tentative="1">
+      <w:start w:val="1"/>
+      <w:numFmt w:val="bullet"/>
+      <w:lvlText w:val="o"/>
+      <w:lvlJc w:val="left"/>
+      <w:pPr>
+        <w:ind w:left="6120" w:hanging="360"/>
+      </w:pPr>
+      <w:rPr>
+        <w:rFonts w:ascii="Courier New" w:hAnsi="Courier New" w:cs="Courier New" w:hint="default"/>
+      </w:rPr>
+    </w:lvl>
+    <w:lvl w:ilvl="8" w:tplc="04090005" w:tentative="1">
+      <w:start w:val="1"/>
+      <w:numFmt w:val="bullet"/>
+      <w:lvlText w:val=""/>
+      <w:lvlJc w:val="left"/>
+      <w:pPr>
+        <w:ind w:left="6840" w:hanging="360"/>
+      </w:pPr>
+      <w:rPr>
+        <w:rFonts w:ascii="Wingdings" w:hAnsi="Wingdings" w:hint="default"/>
+      </w:rPr>
+    </w:lvl>
+  </w:abstractNum>
+  <w:abstractNum w:abstractNumId="2" w15:restartNumberingAfterBreak="0">
     <w:nsid w:val="04392D62"/>
     <w:multiLevelType w:val="hybridMultilevel"/>
     <w:tmpl w:val="6680C9B6"/>
@@ -5383,7 +4758,7 @@
       </w:rPr>
     </w:lvl>
   </w:abstractNum>
-  <w:abstractNum w:abstractNumId="2" w15:restartNumberingAfterBreak="0">
+  <w:abstractNum w:abstractNumId="3" w15:restartNumberingAfterBreak="0">
     <w:nsid w:val="05CA4B1B"/>
     <w:multiLevelType w:val="hybridMultilevel"/>
     <w:tmpl w:val="5656A866"/>
@@ -5495,7 +4870,7 @@
       </w:rPr>
     </w:lvl>
   </w:abstractNum>
-  <w:abstractNum w:abstractNumId="3" w15:restartNumberingAfterBreak="0">
+  <w:abstractNum w:abstractNumId="4" w15:restartNumberingAfterBreak="0">
     <w:nsid w:val="0F317ED0"/>
     <w:multiLevelType w:val="hybridMultilevel"/>
     <w:tmpl w:val="9120094C"/>
@@ -5608,7 +4983,7 @@
       </w:rPr>
     </w:lvl>
   </w:abstractNum>
-  <w:abstractNum w:abstractNumId="4" w15:restartNumberingAfterBreak="0">
+  <w:abstractNum w:abstractNumId="5" w15:restartNumberingAfterBreak="0">
     <w:nsid w:val="0F3B0BC7"/>
     <w:multiLevelType w:val="hybridMultilevel"/>
     <w:tmpl w:val="77D0F3E0"/>
@@ -5723,7 +5098,7 @@
       </w:rPr>
     </w:lvl>
   </w:abstractNum>
-  <w:abstractNum w:abstractNumId="5" w15:restartNumberingAfterBreak="0">
+  <w:abstractNum w:abstractNumId="6" w15:restartNumberingAfterBreak="0">
     <w:nsid w:val="17DC1111"/>
     <w:multiLevelType w:val="hybridMultilevel"/>
     <w:tmpl w:val="D54A352E"/>
@@ -5836,7 +5211,7 @@
       </w:rPr>
     </w:lvl>
   </w:abstractNum>
-  <w:abstractNum w:abstractNumId="6" w15:restartNumberingAfterBreak="0">
+  <w:abstractNum w:abstractNumId="7" w15:restartNumberingAfterBreak="0">
     <w:nsid w:val="25387DE9"/>
     <w:multiLevelType w:val="hybridMultilevel"/>
     <w:tmpl w:val="2F4CD8EE"/>
@@ -5949,7 +5324,7 @@
       </w:rPr>
     </w:lvl>
   </w:abstractNum>
-  <w:abstractNum w:abstractNumId="7" w15:restartNumberingAfterBreak="0">
+  <w:abstractNum w:abstractNumId="8" w15:restartNumberingAfterBreak="0">
     <w:nsid w:val="25A02BBC"/>
     <w:multiLevelType w:val="hybridMultilevel"/>
     <w:tmpl w:val="27007528"/>
@@ -6062,7 +5437,7 @@
       </w:rPr>
     </w:lvl>
   </w:abstractNum>
-  <w:abstractNum w:abstractNumId="8" w15:restartNumberingAfterBreak="0">
+  <w:abstractNum w:abstractNumId="9" w15:restartNumberingAfterBreak="0">
     <w:nsid w:val="29B71BE8"/>
     <w:multiLevelType w:val="hybridMultilevel"/>
     <w:tmpl w:val="98A8CC62"/>
@@ -6176,7 +5551,120 @@
       </w:rPr>
     </w:lvl>
   </w:abstractNum>
-  <w:abstractNum w:abstractNumId="9" w15:restartNumberingAfterBreak="0">
+  <w:abstractNum w:abstractNumId="10" w15:restartNumberingAfterBreak="0">
+    <w:nsid w:val="2C294D53"/>
+    <w:multiLevelType w:val="hybridMultilevel"/>
+    <w:tmpl w:val="4F9A57CE"/>
+    <w:lvl w:ilvl="0" w:tplc="04090005">
+      <w:start w:val="1"/>
+      <w:numFmt w:val="bullet"/>
+      <w:lvlText w:val=""/>
+      <w:lvlJc w:val="left"/>
+      <w:pPr>
+        <w:ind w:left="1080" w:hanging="360"/>
+      </w:pPr>
+      <w:rPr>
+        <w:rFonts w:ascii="Wingdings" w:hAnsi="Wingdings" w:hint="default"/>
+      </w:rPr>
+    </w:lvl>
+    <w:lvl w:ilvl="1" w:tplc="04090003" w:tentative="1">
+      <w:start w:val="1"/>
+      <w:numFmt w:val="bullet"/>
+      <w:lvlText w:val="o"/>
+      <w:lvlJc w:val="left"/>
+      <w:pPr>
+        <w:ind w:left="1800" w:hanging="360"/>
+      </w:pPr>
+      <w:rPr>
+        <w:rFonts w:ascii="Courier New" w:hAnsi="Courier New" w:cs="Courier New" w:hint="default"/>
+      </w:rPr>
+    </w:lvl>
+    <w:lvl w:ilvl="2" w:tplc="04090005" w:tentative="1">
+      <w:start w:val="1"/>
+      <w:numFmt w:val="bullet"/>
+      <w:lvlText w:val=""/>
+      <w:lvlJc w:val="left"/>
+      <w:pPr>
+        <w:ind w:left="2520" w:hanging="360"/>
+      </w:pPr>
+      <w:rPr>
+        <w:rFonts w:ascii="Wingdings" w:hAnsi="Wingdings" w:hint="default"/>
+      </w:rPr>
+    </w:lvl>
+    <w:lvl w:ilvl="3" w:tplc="04090001" w:tentative="1">
+      <w:start w:val="1"/>
+      <w:numFmt w:val="bullet"/>
+      <w:lvlText w:val=""/>
+      <w:lvlJc w:val="left"/>
+      <w:pPr>
+        <w:ind w:left="3240" w:hanging="360"/>
+      </w:pPr>
+      <w:rPr>
+        <w:rFonts w:ascii="Symbol" w:hAnsi="Symbol" w:hint="default"/>
+      </w:rPr>
+    </w:lvl>
+    <w:lvl w:ilvl="4" w:tplc="04090003" w:tentative="1">
+      <w:start w:val="1"/>
+      <w:numFmt w:val="bullet"/>
+      <w:lvlText w:val="o"/>
+      <w:lvlJc w:val="left"/>
+      <w:pPr>
+        <w:ind w:left="3960" w:hanging="360"/>
+      </w:pPr>
+      <w:rPr>
+        <w:rFonts w:ascii="Courier New" w:hAnsi="Courier New" w:cs="Courier New" w:hint="default"/>
+      </w:rPr>
+    </w:lvl>
+    <w:lvl w:ilvl="5" w:tplc="04090005" w:tentative="1">
+      <w:start w:val="1"/>
+      <w:numFmt w:val="bullet"/>
+      <w:lvlText w:val=""/>
+      <w:lvlJc w:val="left"/>
+      <w:pPr>
+        <w:ind w:left="4680" w:hanging="360"/>
+      </w:pPr>
+      <w:rPr>
+        <w:rFonts w:ascii="Wingdings" w:hAnsi="Wingdings" w:hint="default"/>
+      </w:rPr>
+    </w:lvl>
+    <w:lvl w:ilvl="6" w:tplc="04090001" w:tentative="1">
+      <w:start w:val="1"/>
+      <w:numFmt w:val="bullet"/>
+      <w:lvlText w:val=""/>
+      <w:lvlJc w:val="left"/>
+      <w:pPr>
+        <w:ind w:left="5400" w:hanging="360"/>
+      </w:pPr>
+      <w:rPr>
+        <w:rFonts w:ascii="Symbol" w:hAnsi="Symbol" w:hint="default"/>
+      </w:rPr>
+    </w:lvl>
+    <w:lvl w:ilvl="7" w:tplc="04090003" w:tentative="1">
+      <w:start w:val="1"/>
+      <w:numFmt w:val="bullet"/>
+      <w:lvlText w:val="o"/>
+      <w:lvlJc w:val="left"/>
+      <w:pPr>
+        <w:ind w:left="6120" w:hanging="360"/>
+      </w:pPr>
+      <w:rPr>
+        <w:rFonts w:ascii="Courier New" w:hAnsi="Courier New" w:cs="Courier New" w:hint="default"/>
+      </w:rPr>
+    </w:lvl>
+    <w:lvl w:ilvl="8" w:tplc="04090005" w:tentative="1">
+      <w:start w:val="1"/>
+      <w:numFmt w:val="bullet"/>
+      <w:lvlText w:val=""/>
+      <w:lvlJc w:val="left"/>
+      <w:pPr>
+        <w:ind w:left="6840" w:hanging="360"/>
+      </w:pPr>
+      <w:rPr>
+        <w:rFonts w:ascii="Wingdings" w:hAnsi="Wingdings" w:hint="default"/>
+      </w:rPr>
+    </w:lvl>
+  </w:abstractNum>
+  <w:abstractNum w:abstractNumId="11" w15:restartNumberingAfterBreak="0">
     <w:nsid w:val="2D625042"/>
     <w:multiLevelType w:val="hybridMultilevel"/>
     <w:tmpl w:val="951E319E"/>
@@ -6289,7 +5777,7 @@
       </w:rPr>
     </w:lvl>
   </w:abstractNum>
-  <w:abstractNum w:abstractNumId="10" w15:restartNumberingAfterBreak="0">
+  <w:abstractNum w:abstractNumId="12" w15:restartNumberingAfterBreak="0">
     <w:nsid w:val="39AB236A"/>
     <w:multiLevelType w:val="hybridMultilevel"/>
     <w:tmpl w:val="7F820E10"/>
@@ -6402,7 +5890,7 @@
       </w:rPr>
     </w:lvl>
   </w:abstractNum>
-  <w:abstractNum w:abstractNumId="11" w15:restartNumberingAfterBreak="0">
+  <w:abstractNum w:abstractNumId="13" w15:restartNumberingAfterBreak="0">
     <w:nsid w:val="3B893CD9"/>
     <w:multiLevelType w:val="hybridMultilevel"/>
     <w:tmpl w:val="45BA6DB0"/>
@@ -6515,7 +6003,7 @@
       </w:rPr>
     </w:lvl>
   </w:abstractNum>
-  <w:abstractNum w:abstractNumId="12" w15:restartNumberingAfterBreak="0">
+  <w:abstractNum w:abstractNumId="14" w15:restartNumberingAfterBreak="0">
     <w:nsid w:val="423936FA"/>
     <w:multiLevelType w:val="hybridMultilevel"/>
     <w:tmpl w:val="8B827838"/>
@@ -6628,7 +6116,7 @@
       </w:rPr>
     </w:lvl>
   </w:abstractNum>
-  <w:abstractNum w:abstractNumId="13" w15:restartNumberingAfterBreak="0">
+  <w:abstractNum w:abstractNumId="15" w15:restartNumberingAfterBreak="0">
     <w:nsid w:val="4D6C6190"/>
     <w:multiLevelType w:val="hybridMultilevel"/>
     <w:tmpl w:val="51581CB4"/>
@@ -6638,7 +6126,7 @@
       <w:lvlText w:val=""/>
       <w:lvlJc w:val="left"/>
       <w:pPr>
-        <w:ind w:left="720" w:hanging="360"/>
+        <w:ind w:left="360" w:hanging="360"/>
       </w:pPr>
       <w:rPr>
         <w:rFonts w:ascii="Wingdings" w:hAnsi="Wingdings" w:hint="default"/>
@@ -6650,7 +6138,7 @@
       <w:lvlText w:val="o"/>
       <w:lvlJc w:val="left"/>
       <w:pPr>
-        <w:ind w:left="1440" w:hanging="360"/>
+        <w:ind w:left="1080" w:hanging="360"/>
       </w:pPr>
       <w:rPr>
         <w:rFonts w:ascii="Courier New" w:hAnsi="Courier New" w:cs="Courier New" w:hint="default"/>
@@ -6662,7 +6150,7 @@
       <w:lvlText w:val=""/>
       <w:lvlJc w:val="left"/>
       <w:pPr>
-        <w:ind w:left="2160" w:hanging="360"/>
+        <w:ind w:left="1800" w:hanging="360"/>
       </w:pPr>
       <w:rPr>
         <w:rFonts w:ascii="Wingdings" w:hAnsi="Wingdings" w:hint="default"/>
@@ -6674,7 +6162,7 @@
       <w:lvlText w:val=""/>
       <w:lvlJc w:val="left"/>
       <w:pPr>
-        <w:ind w:left="2880" w:hanging="360"/>
+        <w:ind w:left="2520" w:hanging="360"/>
       </w:pPr>
       <w:rPr>
         <w:rFonts w:ascii="Symbol" w:hAnsi="Symbol" w:hint="default"/>
@@ -6686,7 +6174,7 @@
       <w:lvlText w:val="o"/>
       <w:lvlJc w:val="left"/>
       <w:pPr>
-        <w:ind w:left="3600" w:hanging="360"/>
+        <w:ind w:left="3240" w:hanging="360"/>
       </w:pPr>
       <w:rPr>
         <w:rFonts w:ascii="Courier New" w:hAnsi="Courier New" w:cs="Courier New" w:hint="default"/>
@@ -6698,7 +6186,7 @@
       <w:lvlText w:val=""/>
       <w:lvlJc w:val="left"/>
       <w:pPr>
-        <w:ind w:left="4320" w:hanging="360"/>
+        <w:ind w:left="3960" w:hanging="360"/>
       </w:pPr>
       <w:rPr>
         <w:rFonts w:ascii="Wingdings" w:hAnsi="Wingdings" w:hint="default"/>
@@ -6710,7 +6198,7 @@
       <w:lvlText w:val=""/>
       <w:lvlJc w:val="left"/>
       <w:pPr>
-        <w:ind w:left="5040" w:hanging="360"/>
+        <w:ind w:left="4680" w:hanging="360"/>
       </w:pPr>
       <w:rPr>
         <w:rFonts w:ascii="Symbol" w:hAnsi="Symbol" w:hint="default"/>
@@ -6722,7 +6210,7 @@
       <w:lvlText w:val="o"/>
       <w:lvlJc w:val="left"/>
       <w:pPr>
-        <w:ind w:left="5760" w:hanging="360"/>
+        <w:ind w:left="5400" w:hanging="360"/>
       </w:pPr>
       <w:rPr>
         <w:rFonts w:ascii="Courier New" w:hAnsi="Courier New" w:cs="Courier New" w:hint="default"/>
@@ -6734,14 +6222,14 @@
       <w:lvlText w:val=""/>
       <w:lvlJc w:val="left"/>
       <w:pPr>
-        <w:ind w:left="6480" w:hanging="360"/>
+        <w:ind w:left="6120" w:hanging="360"/>
       </w:pPr>
       <w:rPr>
         <w:rFonts w:ascii="Wingdings" w:hAnsi="Wingdings" w:hint="default"/>
       </w:rPr>
     </w:lvl>
   </w:abstractNum>
-  <w:abstractNum w:abstractNumId="14" w15:restartNumberingAfterBreak="0">
+  <w:abstractNum w:abstractNumId="16" w15:restartNumberingAfterBreak="0">
     <w:nsid w:val="532E4372"/>
     <w:multiLevelType w:val="hybridMultilevel"/>
     <w:tmpl w:val="54BAD7BC"/>
@@ -6854,7 +6342,7 @@
       </w:rPr>
     </w:lvl>
   </w:abstractNum>
-  <w:abstractNum w:abstractNumId="15" w15:restartNumberingAfterBreak="0">
+  <w:abstractNum w:abstractNumId="17" w15:restartNumberingAfterBreak="0">
     <w:nsid w:val="5B355BBE"/>
     <w:multiLevelType w:val="hybridMultilevel"/>
     <w:tmpl w:val="94D667D2"/>
@@ -6968,7 +6456,7 @@
       </w:rPr>
     </w:lvl>
   </w:abstractNum>
-  <w:abstractNum w:abstractNumId="16" w15:restartNumberingAfterBreak="0">
+  <w:abstractNum w:abstractNumId="18" w15:restartNumberingAfterBreak="0">
     <w:nsid w:val="5B75575D"/>
     <w:multiLevelType w:val="hybridMultilevel"/>
     <w:tmpl w:val="9642DBAA"/>
@@ -7081,7 +6569,7 @@
       </w:rPr>
     </w:lvl>
   </w:abstractNum>
-  <w:abstractNum w:abstractNumId="17" w15:restartNumberingAfterBreak="0">
+  <w:abstractNum w:abstractNumId="19" w15:restartNumberingAfterBreak="0">
     <w:nsid w:val="62BC2448"/>
     <w:multiLevelType w:val="hybridMultilevel"/>
     <w:tmpl w:val="0AF26934"/>
@@ -7194,7 +6682,7 @@
       </w:rPr>
     </w:lvl>
   </w:abstractNum>
-  <w:abstractNum w:abstractNumId="18" w15:restartNumberingAfterBreak="0">
+  <w:abstractNum w:abstractNumId="20" w15:restartNumberingAfterBreak="0">
     <w:nsid w:val="64FD1D43"/>
     <w:multiLevelType w:val="hybridMultilevel"/>
     <w:tmpl w:val="BABEBB8E"/>
@@ -7307,7 +6795,7 @@
       </w:rPr>
     </w:lvl>
   </w:abstractNum>
-  <w:abstractNum w:abstractNumId="19" w15:restartNumberingAfterBreak="0">
+  <w:abstractNum w:abstractNumId="21" w15:restartNumberingAfterBreak="0">
     <w:nsid w:val="67044DD2"/>
     <w:multiLevelType w:val="hybridMultilevel"/>
     <w:tmpl w:val="69CC1FF6"/>
@@ -7420,7 +6908,7 @@
       </w:rPr>
     </w:lvl>
   </w:abstractNum>
-  <w:abstractNum w:abstractNumId="20" w15:restartNumberingAfterBreak="0">
+  <w:abstractNum w:abstractNumId="22" w15:restartNumberingAfterBreak="0">
     <w:nsid w:val="72E7462A"/>
     <w:multiLevelType w:val="hybridMultilevel"/>
     <w:tmpl w:val="6AB87030"/>
@@ -7533,7 +7021,7 @@
       </w:rPr>
     </w:lvl>
   </w:abstractNum>
-  <w:abstractNum w:abstractNumId="21" w15:restartNumberingAfterBreak="0">
+  <w:abstractNum w:abstractNumId="23" w15:restartNumberingAfterBreak="0">
     <w:nsid w:val="7919182C"/>
     <w:multiLevelType w:val="hybridMultilevel"/>
     <w:tmpl w:val="1FF67E12"/>
@@ -7645,7 +7133,7 @@
       </w:rPr>
     </w:lvl>
   </w:abstractNum>
-  <w:abstractNum w:abstractNumId="22" w15:restartNumberingAfterBreak="0">
+  <w:abstractNum w:abstractNumId="24" w15:restartNumberingAfterBreak="0">
     <w:nsid w:val="7B873D31"/>
     <w:multiLevelType w:val="hybridMultilevel"/>
     <w:tmpl w:val="8DDEE614"/>
@@ -7758,7 +7246,7 @@
       </w:rPr>
     </w:lvl>
   </w:abstractNum>
-  <w:abstractNum w:abstractNumId="23" w15:restartNumberingAfterBreak="0">
+  <w:abstractNum w:abstractNumId="25" w15:restartNumberingAfterBreak="0">
     <w:nsid w:val="7BD85E89"/>
     <w:multiLevelType w:val="hybridMultilevel"/>
     <w:tmpl w:val="FC30725A"/>
@@ -7872,76 +7360,82 @@
     </w:lvl>
   </w:abstractNum>
   <w:num w:numId="1" w16cid:durableId="1628968604">
+    <w:abstractNumId w:val="20"/>
+  </w:num>
+  <w:num w:numId="2" w16cid:durableId="1064992234">
+    <w:abstractNumId w:val="6"/>
+  </w:num>
+  <w:num w:numId="3" w16cid:durableId="1603295026">
     <w:abstractNumId w:val="18"/>
   </w:num>
-  <w:num w:numId="2" w16cid:durableId="1064992234">
-    <w:abstractNumId w:val="5"/>
-  </w:num>
-  <w:num w:numId="3" w16cid:durableId="1603295026">
-    <w:abstractNumId w:val="16"/>
-  </w:num>
   <w:num w:numId="4" w16cid:durableId="881985870">
-    <w:abstractNumId w:val="11"/>
+    <w:abstractNumId w:val="13"/>
   </w:num>
   <w:num w:numId="5" w16cid:durableId="380400253">
+    <w:abstractNumId w:val="25"/>
+  </w:num>
+  <w:num w:numId="6" w16cid:durableId="142087628">
+    <w:abstractNumId w:val="22"/>
+  </w:num>
+  <w:num w:numId="7" w16cid:durableId="251012503">
+    <w:abstractNumId w:val="7"/>
+  </w:num>
+  <w:num w:numId="8" w16cid:durableId="925915356">
+    <w:abstractNumId w:val="14"/>
+  </w:num>
+  <w:num w:numId="9" w16cid:durableId="1495103083">
     <w:abstractNumId w:val="23"/>
   </w:num>
-  <w:num w:numId="6" w16cid:durableId="142087628">
-    <w:abstractNumId w:val="20"/>
-  </w:num>
-  <w:num w:numId="7" w16cid:durableId="251012503">
-    <w:abstractNumId w:val="6"/>
-  </w:num>
-  <w:num w:numId="8" w16cid:durableId="925915356">
-    <w:abstractNumId w:val="12"/>
-  </w:num>
-  <w:num w:numId="9" w16cid:durableId="1495103083">
-    <w:abstractNumId w:val="21"/>
-  </w:num>
   <w:num w:numId="10" w16cid:durableId="622539163">
-    <w:abstractNumId w:val="15"/>
+    <w:abstractNumId w:val="17"/>
   </w:num>
   <w:num w:numId="11" w16cid:durableId="1308630175">
-    <w:abstractNumId w:val="8"/>
+    <w:abstractNumId w:val="9"/>
   </w:num>
   <w:num w:numId="12" w16cid:durableId="1548299031">
-    <w:abstractNumId w:val="17"/>
+    <w:abstractNumId w:val="19"/>
   </w:num>
   <w:num w:numId="13" w16cid:durableId="264584800">
-    <w:abstractNumId w:val="10"/>
+    <w:abstractNumId w:val="12"/>
   </w:num>
   <w:num w:numId="14" w16cid:durableId="1512837410">
     <w:abstractNumId w:val="0"/>
   </w:num>
   <w:num w:numId="15" w16cid:durableId="1787306307">
+    <w:abstractNumId w:val="5"/>
+  </w:num>
+  <w:num w:numId="16" w16cid:durableId="1549604533">
+    <w:abstractNumId w:val="15"/>
+  </w:num>
+  <w:num w:numId="17" w16cid:durableId="34743267">
+    <w:abstractNumId w:val="24"/>
+  </w:num>
+  <w:num w:numId="18" w16cid:durableId="1486124983">
+    <w:abstractNumId w:val="3"/>
+  </w:num>
+  <w:num w:numId="19" w16cid:durableId="358554762">
     <w:abstractNumId w:val="4"/>
   </w:num>
-  <w:num w:numId="16" w16cid:durableId="1549604533">
-    <w:abstractNumId w:val="13"/>
-  </w:num>
-  <w:num w:numId="17" w16cid:durableId="34743267">
-    <w:abstractNumId w:val="22"/>
-  </w:num>
-  <w:num w:numId="18" w16cid:durableId="1486124983">
+  <w:num w:numId="20" w16cid:durableId="238902488">
     <w:abstractNumId w:val="2"/>
   </w:num>
-  <w:num w:numId="19" w16cid:durableId="358554762">
-    <w:abstractNumId w:val="3"/>
+  <w:num w:numId="21" w16cid:durableId="43188344">
+    <w:abstractNumId w:val="11"/>
   </w:num>
-  <w:num w:numId="20" w16cid:durableId="238902488">
+  <w:num w:numId="22" w16cid:durableId="1486316132">
+    <w:abstractNumId w:val="16"/>
+  </w:num>
+  <w:num w:numId="23" w16cid:durableId="904487594">
+    <w:abstractNumId w:val="21"/>
+  </w:num>
+  <w:num w:numId="24" w16cid:durableId="1840079175">
+    <w:abstractNumId w:val="8"/>
+  </w:num>
+  <w:num w:numId="25" w16cid:durableId="1608657959">
     <w:abstractNumId w:val="1"/>
   </w:num>
-  <w:num w:numId="21" w16cid:durableId="43188344">
-    <w:abstractNumId w:val="9"/>
-  </w:num>
-  <w:num w:numId="22" w16cid:durableId="1486316132">
-    <w:abstractNumId w:val="14"/>
-  </w:num>
-  <w:num w:numId="23" w16cid:durableId="904487594">
-    <w:abstractNumId w:val="19"/>
-  </w:num>
-  <w:num w:numId="24" w16cid:durableId="1840079175">
-    <w:abstractNumId w:val="7"/>
+  <w:num w:numId="26" w16cid:durableId="72746188">
+    <w:abstractNumId w:val="10"/>
   </w:num>
 </w:numbering>
 </file>
@@ -8344,7 +7838,7 @@
   <w:style w:type="paragraph" w:default="1" w:styleId="Normal">
     <w:name w:val="Normal"/>
     <w:qFormat/>
-    <w:rsid w:val="004E4329"/>
+    <w:rsid w:val="006A5BD8"/>
   </w:style>
   <w:style w:type="paragraph" w:styleId="Heading1">
     <w:name w:val="heading 1"/>

</xml_diff>